<commit_message>
Casos de uso actualizado
</commit_message>
<xml_diff>
--- a/Diagramas/Diagramas/Diagramas UML.docx
+++ b/Diagramas/Diagramas/Diagramas UML.docx
@@ -223,15 +223,29 @@
     </w:p>
     <w:p>
       <w:pPr>
-        <w:jc w:val="center"/>
-        <w:rPr>
-          <w:b/>
-        </w:rPr>
-      </w:pPr>
-      <w:r>
-        <w:rPr>
-          <w:b/>
-        </w:rPr>
+        <w:rPr>
+          <w:b/>
+        </w:rPr>
+      </w:pPr>
+      <w:r>
+        <w:rPr>
+          <w:b/>
+        </w:rPr>
+        <w:br w:type="page"/>
+      </w:r>
+    </w:p>
+    <w:p>
+      <w:pPr>
+        <w:jc w:val="center"/>
+        <w:rPr>
+          <w:b/>
+        </w:rPr>
+      </w:pPr>
+      <w:r>
+        <w:rPr>
+          <w:b/>
+        </w:rPr>
+        <w:lastRenderedPageBreak/>
         <w:t>Diagrama de Casos de Uso</w:t>
       </w:r>
     </w:p>
@@ -242,48 +256,54 @@
           <w:b/>
         </w:rPr>
       </w:pPr>
-    </w:p>
-    <w:p>
-      <w:pPr>
-        <w:jc w:val="center"/>
-        <w:rPr>
-          <w:b/>
-        </w:rPr>
-      </w:pPr>
-      <w:r>
-        <w:rPr>
-          <w:b/>
+      <w:bookmarkStart w:id="0" w:name="_GoBack"/>
+      <w:bookmarkEnd w:id="0"/>
+      <w:r>
+        <w:rPr>
           <w:noProof/>
         </w:rPr>
         <w:drawing>
-          <wp:inline distT="114300" distB="114300" distL="114300" distR="114300" wp14:anchorId="5A387ED1" wp14:editId="4465FE21">
-            <wp:extent cx="5657850" cy="4438650"/>
-            <wp:effectExtent l="0" t="0" r="0" b="0"/>
-            <wp:docPr id="6" name="image3.png"/>
-            <wp:cNvGraphicFramePr/>
+          <wp:inline distT="0" distB="0" distL="0" distR="0" wp14:anchorId="32A145D1" wp14:editId="1EDC03A1">
+            <wp:extent cx="5030730" cy="8601740"/>
+            <wp:effectExtent l="0" t="0" r="0" b="8890"/>
+            <wp:docPr id="8" name="Imagen 8"/>
+            <wp:cNvGraphicFramePr>
+              <a:graphicFrameLocks xmlns:a="http://schemas.openxmlformats.org/drawingml/2006/main" noChangeAspect="1"/>
+            </wp:cNvGraphicFramePr>
             <a:graphic xmlns:a="http://schemas.openxmlformats.org/drawingml/2006/main">
               <a:graphicData uri="http://schemas.openxmlformats.org/drawingml/2006/picture">
                 <pic:pic xmlns:pic="http://schemas.openxmlformats.org/drawingml/2006/picture">
                   <pic:nvPicPr>
-                    <pic:cNvPr id="0" name="image3.png"/>
-                    <pic:cNvPicPr preferRelativeResize="0"/>
+                    <pic:cNvPr id="0" name="Picture 1"/>
+                    <pic:cNvPicPr>
+                      <a:picLocks noChangeAspect="1" noChangeArrowheads="1"/>
+                    </pic:cNvPicPr>
                   </pic:nvPicPr>
                   <pic:blipFill>
-                    <a:blip r:embed="rId7"/>
+                    <a:blip r:embed="rId7" cstate="print">
+                      <a:extLst>
+                        <a:ext uri="{28A0092B-C50C-407E-A947-70E740481C1C}">
+                          <a14:useLocalDpi xmlns:a14="http://schemas.microsoft.com/office/drawing/2010/main" val="0"/>
+                        </a:ext>
+                      </a:extLst>
+                    </a:blip>
                     <a:srcRect/>
                     <a:stretch>
                       <a:fillRect/>
                     </a:stretch>
                   </pic:blipFill>
-                  <pic:spPr>
+                  <pic:spPr bwMode="auto">
                     <a:xfrm>
                       <a:off x="0" y="0"/>
-                      <a:ext cx="5657850" cy="4438650"/>
+                      <a:ext cx="5032145" cy="8604160"/>
                     </a:xfrm>
                     <a:prstGeom prst="rect">
                       <a:avLst/>
                     </a:prstGeom>
-                    <a:ln/>
+                    <a:noFill/>
+                    <a:ln>
+                      <a:noFill/>
+                    </a:ln>
                   </pic:spPr>
                 </pic:pic>
               </a:graphicData>
@@ -491,26 +511,16 @@
           <w:b/>
         </w:rPr>
         <w:lastRenderedPageBreak/>
-        <w:t xml:space="preserve">Diagrama entidad relación </w:t>
-      </w:r>
-      <w:proofErr w:type="spellStart"/>
-      <w:r>
-        <w:rPr>
-          <w:b/>
-        </w:rPr>
-        <w:t>ToDo</w:t>
-      </w:r>
-      <w:proofErr w:type="spellEnd"/>
-    </w:p>
-    <w:p>
-      <w:pPr>
-        <w:jc w:val="center"/>
-        <w:rPr>
-          <w:b/>
-        </w:rPr>
-      </w:pPr>
-      <w:bookmarkStart w:id="0" w:name="_GoBack"/>
-      <w:bookmarkEnd w:id="0"/>
+        <w:t>Diagrama entidad relación ToDo</w:t>
+      </w:r>
+    </w:p>
+    <w:p>
+      <w:pPr>
+        <w:jc w:val="center"/>
+        <w:rPr>
+          <w:b/>
+        </w:rPr>
+      </w:pPr>
     </w:p>
     <w:p>
       <w:pPr>
@@ -588,7 +598,7 @@
       </w:pPr>
     </w:pPrDefault>
   </w:docDefaults>
-  <w:latentStyles w:defLockedState="0" w:defUIPriority="99" w:defSemiHidden="0" w:defUnhideWhenUsed="0" w:defQFormat="0" w:count="377">
+  <w:latentStyles w:defLockedState="0" w:defUIPriority="99" w:defSemiHidden="0" w:defUnhideWhenUsed="0" w:defQFormat="0" w:count="376">
     <w:lsdException w:name="Normal" w:uiPriority="0" w:qFormat="1"/>
     <w:lsdException w:name="heading 1" w:uiPriority="9" w:qFormat="1"/>
     <w:lsdException w:name="heading 2" w:semiHidden="1" w:uiPriority="9" w:unhideWhenUsed="1" w:qFormat="1"/>
@@ -965,7 +975,6 @@
     <w:lsdException w:name="Hashtag" w:semiHidden="1" w:unhideWhenUsed="1"/>
     <w:lsdException w:name="Unresolved Mention" w:semiHidden="1" w:unhideWhenUsed="1"/>
     <w:lsdException w:name="Smart Link" w:semiHidden="1" w:unhideWhenUsed="1"/>
-    <w:lsdException w:name="Smart Link Error" w:semiHidden="1" w:unhideWhenUsed="1"/>
   </w:latentStyles>
   <w:style w:type="paragraph" w:default="1" w:styleId="Normal">
     <w:name w:val="Normal"/>

</xml_diff>

<commit_message>
Diagrama componentes en documento Diagramas UML
</commit_message>
<xml_diff>
--- a/Diagramas/Diagramas/Diagramas UML.docx
+++ b/Diagramas/Diagramas/Diagramas UML.docx
@@ -1,11 +1,13 @@
 
 <file path=word/document.xml><?xml version="1.0" encoding="utf-8"?>
-<w:document xmlns:wpc="http://schemas.microsoft.com/office/word/2010/wordprocessingCanvas" xmlns:cx="http://schemas.microsoft.com/office/drawing/2014/chartex" xmlns:cx1="http://schemas.microsoft.com/office/drawing/2015/9/8/chartex" xmlns:cx2="http://schemas.microsoft.com/office/drawing/2015/10/21/chartex" xmlns:cx3="http://schemas.microsoft.com/office/drawing/2016/5/9/chartex" xmlns:cx4="http://schemas.microsoft.com/office/drawing/2016/5/10/chartex" xmlns:cx5="http://schemas.microsoft.com/office/drawing/2016/5/11/chartex" xmlns:cx6="http://schemas.microsoft.com/office/drawing/2016/5/12/chartex" xmlns:cx7="http://schemas.microsoft.com/office/drawing/2016/5/13/chartex" xmlns:cx8="http://schemas.microsoft.com/office/drawing/2016/5/14/chartex" xmlns:mc="http://schemas.openxmlformats.org/markup-compatibility/2006" xmlns:aink="http://schemas.microsoft.com/office/drawing/2016/ink" xmlns:am3d="http://schemas.microsoft.com/office/drawing/2017/model3d" xmlns:o="urn:schemas-microsoft-com:office:office" xmlns:r="http://schemas.openxmlformats.org/officeDocument/2006/relationships" xmlns:m="http://schemas.openxmlformats.org/officeDocument/2006/math" xmlns:v="urn:schemas-microsoft-com:vml" xmlns:wp14="http://schemas.microsoft.com/office/word/2010/wordprocessingDrawing" xmlns:wp="http://schemas.openxmlformats.org/drawingml/2006/wordprocessingDrawing" xmlns:w10="urn:schemas-microsoft-com:office:word" xmlns:w="http://schemas.openxmlformats.org/wordprocessingml/2006/main" xmlns:w14="http://schemas.microsoft.com/office/word/2010/wordml" xmlns:w15="http://schemas.microsoft.com/office/word/2012/wordml" xmlns:w16cid="http://schemas.microsoft.com/office/word/2016/wordml/cid" xmlns:w16se="http://schemas.microsoft.com/office/word/2015/wordml/symex" xmlns:wpg="http://schemas.microsoft.com/office/word/2010/wordprocessingGroup" xmlns:wpi="http://schemas.microsoft.com/office/word/2010/wordprocessingInk" xmlns:wne="http://schemas.microsoft.com/office/word/2006/wordml" xmlns:wps="http://schemas.microsoft.com/office/word/2010/wordprocessingShape" mc:Ignorable="w14 w15 w16se w16cid wp14">
+<w:document xmlns:o="urn:schemas-microsoft-com:office:office" xmlns:r="http://schemas.openxmlformats.org/officeDocument/2006/relationships" xmlns:v="urn:schemas-microsoft-com:vml" xmlns:w="http://schemas.openxmlformats.org/wordprocessingml/2006/main" xmlns:w10="urn:schemas-microsoft-com:office:word" xmlns:wp="http://schemas.openxmlformats.org/drawingml/2006/wordprocessingDrawing" xmlns:wps="http://schemas.microsoft.com/office/word/2010/wordprocessingShape" xmlns:wpg="http://schemas.microsoft.com/office/word/2010/wordprocessingGroup" xmlns:mc="http://schemas.openxmlformats.org/markup-compatibility/2006" xmlns:wp14="http://schemas.microsoft.com/office/word/2010/wordprocessingDrawing" xmlns:w14="http://schemas.microsoft.com/office/word/2010/wordml" mc:Ignorable="w14 wp14">
   <w:body>
     <w:p>
       <w:pPr>
-        <w:jc w:val="center"/>
-        <w:rPr>
+        <w:pStyle w:val="Normal"/>
+        <w:jc w:val="center"/>
+        <w:rPr>
+          <w:b/>
           <w:b/>
         </w:rPr>
       </w:pPr>
@@ -17,31 +19,36 @@
       </w:r>
     </w:p>
     <w:p>
-      <w:r>
-        <w:rPr>
-          <w:noProof/>
-        </w:rPr>
+      <w:pPr>
+        <w:pStyle w:val="Normal"/>
+        <w:rPr/>
+      </w:pPr>
+      <w:r>
+        <w:rPr/>
         <w:drawing>
-          <wp:inline distT="114300" distB="114300" distL="114300" distR="114300" wp14:anchorId="173C5C2E" wp14:editId="01A9035E">
+          <wp:inline distT="0" distB="0" distL="0" distR="0">
             <wp:extent cx="5734050" cy="3098800"/>
             <wp:effectExtent l="0" t="0" r="0" b="0"/>
-            <wp:docPr id="3" name="image4.png"/>
-            <wp:cNvGraphicFramePr/>
+            <wp:docPr id="1" name="image4.png" descr=""/>
+            <wp:cNvGraphicFramePr>
+              <a:graphicFrameLocks xmlns:a="http://schemas.openxmlformats.org/drawingml/2006/main" noChangeAspect="1"/>
+            </wp:cNvGraphicFramePr>
             <a:graphic xmlns:a="http://schemas.openxmlformats.org/drawingml/2006/main">
               <a:graphicData uri="http://schemas.openxmlformats.org/drawingml/2006/picture">
                 <pic:pic xmlns:pic="http://schemas.openxmlformats.org/drawingml/2006/picture">
                   <pic:nvPicPr>
-                    <pic:cNvPr id="0" name="image4.png"/>
-                    <pic:cNvPicPr preferRelativeResize="0"/>
+                    <pic:cNvPr id="1" name="image4.png" descr=""/>
+                    <pic:cNvPicPr>
+                      <a:picLocks noChangeAspect="1" noChangeArrowheads="1"/>
+                    </pic:cNvPicPr>
                   </pic:nvPicPr>
                   <pic:blipFill>
-                    <a:blip r:embed="rId4"/>
-                    <a:srcRect/>
+                    <a:blip r:embed="rId2"/>
                     <a:stretch>
                       <a:fillRect/>
                     </a:stretch>
                   </pic:blipFill>
-                  <pic:spPr>
+                  <pic:spPr bwMode="auto">
                     <a:xfrm>
                       <a:off x="0" y="0"/>
                       <a:ext cx="5734050" cy="3098800"/>
@@ -49,7 +56,6 @@
                     <a:prstGeom prst="rect">
                       <a:avLst/>
                     </a:prstGeom>
-                    <a:ln/>
                   </pic:spPr>
                 </pic:pic>
               </a:graphicData>
@@ -58,19 +64,36 @@
         </w:drawing>
       </w:r>
     </w:p>
-    <w:p/>
-    <w:p>
-      <w:pPr>
-        <w:jc w:val="center"/>
-        <w:rPr>
-          <w:b/>
-        </w:rPr>
-      </w:pPr>
-    </w:p>
-    <w:p>
-      <w:pPr>
-        <w:jc w:val="center"/>
-        <w:rPr>
+    <w:p>
+      <w:pPr>
+        <w:pStyle w:val="Normal"/>
+        <w:rPr/>
+      </w:pPr>
+      <w:r>
+        <w:rPr/>
+      </w:r>
+    </w:p>
+    <w:p>
+      <w:pPr>
+        <w:pStyle w:val="Normal"/>
+        <w:jc w:val="center"/>
+        <w:rPr>
+          <w:b/>
+          <w:b/>
+        </w:rPr>
+      </w:pPr>
+      <w:r>
+        <w:rPr>
+          <w:b/>
+        </w:rPr>
+      </w:r>
+    </w:p>
+    <w:p>
+      <w:pPr>
+        <w:pStyle w:val="Normal"/>
+        <w:jc w:val="center"/>
+        <w:rPr>
+          <w:b/>
           <w:b/>
         </w:rPr>
       </w:pPr>
@@ -83,45 +106,54 @@
     </w:p>
     <w:p>
       <w:pPr>
-        <w:jc w:val="center"/>
-        <w:rPr>
-          <w:b/>
-        </w:rPr>
-      </w:pPr>
-    </w:p>
-    <w:p>
-      <w:pPr>
-        <w:jc w:val="center"/>
-        <w:rPr>
-          <w:b/>
-        </w:rPr>
-      </w:pPr>
-      <w:r>
-        <w:rPr>
-          <w:b/>
-          <w:noProof/>
-        </w:rPr>
+        <w:pStyle w:val="Normal"/>
+        <w:jc w:val="center"/>
+        <w:rPr>
+          <w:b/>
+          <w:b/>
+        </w:rPr>
+      </w:pPr>
+      <w:r>
+        <w:rPr>
+          <w:b/>
+        </w:rPr>
+      </w:r>
+    </w:p>
+    <w:p>
+      <w:pPr>
+        <w:pStyle w:val="Normal"/>
+        <w:jc w:val="center"/>
+        <w:rPr>
+          <w:b/>
+          <w:b/>
+        </w:rPr>
+      </w:pPr>
+      <w:r>
+        <w:rPr/>
         <w:drawing>
-          <wp:inline distT="114300" distB="114300" distL="114300" distR="114300" wp14:anchorId="4BF2D888" wp14:editId="3E69B9C4">
+          <wp:inline distT="0" distB="0" distL="0" distR="0">
             <wp:extent cx="5734050" cy="4267200"/>
             <wp:effectExtent l="0" t="0" r="0" b="0"/>
-            <wp:docPr id="2" name="image1.png"/>
-            <wp:cNvGraphicFramePr/>
+            <wp:docPr id="2" name="image1.png" descr=""/>
+            <wp:cNvGraphicFramePr>
+              <a:graphicFrameLocks xmlns:a="http://schemas.openxmlformats.org/drawingml/2006/main" noChangeAspect="1"/>
+            </wp:cNvGraphicFramePr>
             <a:graphic xmlns:a="http://schemas.openxmlformats.org/drawingml/2006/main">
               <a:graphicData uri="http://schemas.openxmlformats.org/drawingml/2006/picture">
                 <pic:pic xmlns:pic="http://schemas.openxmlformats.org/drawingml/2006/picture">
                   <pic:nvPicPr>
-                    <pic:cNvPr id="0" name="image1.png"/>
-                    <pic:cNvPicPr preferRelativeResize="0"/>
+                    <pic:cNvPr id="2" name="image1.png" descr=""/>
+                    <pic:cNvPicPr>
+                      <a:picLocks noChangeAspect="1" noChangeArrowheads="1"/>
+                    </pic:cNvPicPr>
                   </pic:nvPicPr>
                   <pic:blipFill>
-                    <a:blip r:embed="rId5"/>
-                    <a:srcRect/>
+                    <a:blip r:embed="rId3"/>
                     <a:stretch>
                       <a:fillRect/>
                     </a:stretch>
                   </pic:blipFill>
-                  <pic:spPr>
+                  <pic:spPr bwMode="auto">
                     <a:xfrm>
                       <a:off x="0" y="0"/>
                       <a:ext cx="5734050" cy="4267200"/>
@@ -129,7 +161,6 @@
                     <a:prstGeom prst="rect">
                       <a:avLst/>
                     </a:prstGeom>
-                    <a:ln/>
                   </pic:spPr>
                 </pic:pic>
               </a:graphicData>
@@ -140,63 +171,73 @@
     </w:p>
     <w:p>
       <w:pPr>
-        <w:jc w:val="center"/>
-        <w:rPr>
-          <w:b/>
-        </w:rPr>
-      </w:pPr>
+        <w:pStyle w:val="Normal"/>
+        <w:jc w:val="center"/>
+        <w:rPr>
+          <w:b/>
+          <w:b/>
+        </w:rPr>
+      </w:pPr>
+      <w:r>
+        <w:rPr>
+          <w:b/>
+        </w:rPr>
+      </w:r>
       <w:r>
         <w:br w:type="page"/>
       </w:r>
     </w:p>
     <w:p>
       <w:pPr>
-        <w:jc w:val="center"/>
-        <w:rPr>
-          <w:b/>
-        </w:rPr>
-      </w:pPr>
-      <w:r>
-        <w:rPr>
-          <w:b/>
-        </w:rPr>
-        <w:lastRenderedPageBreak/>
+        <w:pStyle w:val="Normal"/>
+        <w:jc w:val="center"/>
+        <w:rPr>
+          <w:b/>
+          <w:b/>
+        </w:rPr>
+      </w:pPr>
+      <w:r>
+        <w:rPr>
+          <w:b/>
+        </w:rPr>
         <w:t>Diagrama de Actividades</w:t>
       </w:r>
     </w:p>
     <w:p>
       <w:pPr>
-        <w:jc w:val="center"/>
-        <w:rPr>
-          <w:b/>
-        </w:rPr>
-      </w:pPr>
-      <w:r>
-        <w:rPr>
-          <w:b/>
-          <w:noProof/>
-        </w:rPr>
+        <w:pStyle w:val="Normal"/>
+        <w:jc w:val="center"/>
+        <w:rPr>
+          <w:b/>
+          <w:b/>
+        </w:rPr>
+      </w:pPr>
+      <w:r>
+        <w:rPr/>
         <w:drawing>
-          <wp:inline distT="114300" distB="114300" distL="114300" distR="114300" wp14:anchorId="790869C5" wp14:editId="52CE950A">
+          <wp:inline distT="0" distB="0" distL="0" distR="0">
             <wp:extent cx="5734050" cy="3149600"/>
             <wp:effectExtent l="0" t="0" r="0" b="0"/>
-            <wp:docPr id="4" name="image2.png"/>
-            <wp:cNvGraphicFramePr/>
+            <wp:docPr id="3" name="image2.png" descr=""/>
+            <wp:cNvGraphicFramePr>
+              <a:graphicFrameLocks xmlns:a="http://schemas.openxmlformats.org/drawingml/2006/main" noChangeAspect="1"/>
+            </wp:cNvGraphicFramePr>
             <a:graphic xmlns:a="http://schemas.openxmlformats.org/drawingml/2006/main">
               <a:graphicData uri="http://schemas.openxmlformats.org/drawingml/2006/picture">
                 <pic:pic xmlns:pic="http://schemas.openxmlformats.org/drawingml/2006/picture">
                   <pic:nvPicPr>
-                    <pic:cNvPr id="0" name="image2.png"/>
-                    <pic:cNvPicPr preferRelativeResize="0"/>
+                    <pic:cNvPr id="3" name="image2.png" descr=""/>
+                    <pic:cNvPicPr>
+                      <a:picLocks noChangeAspect="1" noChangeArrowheads="1"/>
+                    </pic:cNvPicPr>
                   </pic:nvPicPr>
                   <pic:blipFill>
-                    <a:blip r:embed="rId6"/>
-                    <a:srcRect/>
+                    <a:blip r:embed="rId4"/>
                     <a:stretch>
                       <a:fillRect/>
                     </a:stretch>
                   </pic:blipFill>
-                  <pic:spPr>
+                  <pic:spPr bwMode="auto">
                     <a:xfrm>
                       <a:off x="0" y="0"/>
                       <a:ext cx="5734050" cy="3149600"/>
@@ -204,7 +245,6 @@
                     <a:prstGeom prst="rect">
                       <a:avLst/>
                     </a:prstGeom>
-                    <a:ln/>
                   </pic:spPr>
                 </pic:pic>
               </a:graphicData>
@@ -215,58 +255,61 @@
     </w:p>
     <w:p>
       <w:pPr>
-        <w:jc w:val="center"/>
-        <w:rPr>
-          <w:b/>
-        </w:rPr>
-      </w:pPr>
-    </w:p>
-    <w:p>
-      <w:pPr>
-        <w:rPr>
-          <w:b/>
-        </w:rPr>
-      </w:pPr>
-      <w:r>
-        <w:rPr>
-          <w:b/>
-        </w:rPr>
-        <w:br w:type="page"/>
-      </w:r>
-    </w:p>
-    <w:p>
-      <w:pPr>
-        <w:jc w:val="center"/>
-        <w:rPr>
-          <w:b/>
-        </w:rPr>
-      </w:pPr>
-      <w:r>
-        <w:rPr>
-          <w:b/>
-        </w:rPr>
-        <w:lastRenderedPageBreak/>
-        <w:t>Diagrama de Casos de Uso</w:t>
-      </w:r>
-    </w:p>
-    <w:p>
-      <w:pPr>
-        <w:jc w:val="center"/>
-        <w:rPr>
-          <w:b/>
-        </w:rPr>
-      </w:pPr>
-      <w:bookmarkStart w:id="0" w:name="_GoBack"/>
-      <w:bookmarkEnd w:id="0"/>
-      <w:r>
-        <w:rPr>
-          <w:noProof/>
+        <w:pStyle w:val="Normal"/>
+        <w:jc w:val="center"/>
+        <w:rPr>
+          <w:b/>
+          <w:b/>
+        </w:rPr>
+      </w:pPr>
+      <w:r>
+        <w:rPr>
+          <w:b/>
+        </w:rPr>
+      </w:r>
+    </w:p>
+    <w:p>
+      <w:pPr>
+        <w:pStyle w:val="Normal"/>
+        <w:jc w:val="center"/>
+        <w:rPr>
+          <w:b/>
+          <w:b/>
+        </w:rPr>
+      </w:pPr>
+      <w:r>
+        <w:rPr>
+          <w:b/>
+        </w:rPr>
+        <w:t>Diagrama de Componentes</w:t>
+      </w:r>
+    </w:p>
+    <w:p>
+      <w:pPr>
+        <w:pStyle w:val="Normal"/>
+        <w:jc w:val="center"/>
+        <w:rPr>
+          <w:b/>
+          <w:b/>
+        </w:rPr>
+      </w:pPr>
+      <w:r>
+        <w:rPr>
+          <w:b/>
         </w:rPr>
         <w:drawing>
-          <wp:inline distT="0" distB="0" distL="0" distR="0" wp14:anchorId="32A145D1" wp14:editId="1EDC03A1">
-            <wp:extent cx="5030730" cy="8601740"/>
-            <wp:effectExtent l="0" t="0" r="0" b="8890"/>
-            <wp:docPr id="8" name="Imagen 8"/>
+          <wp:anchor behindDoc="0" distT="0" distB="0" distL="0" distR="0" simplePos="0" locked="0" layoutInCell="1" allowOverlap="1" relativeHeight="9">
+            <wp:simplePos x="0" y="0"/>
+            <wp:positionH relativeFrom="column">
+              <wp:posOffset>-116840</wp:posOffset>
+            </wp:positionH>
+            <wp:positionV relativeFrom="paragraph">
+              <wp:posOffset>635</wp:posOffset>
+            </wp:positionV>
+            <wp:extent cx="5651500" cy="4054475"/>
+            <wp:effectExtent l="0" t="0" r="0" b="0"/>
+            <wp:wrapSquare wrapText="largest"/>
+            <wp:docPr id="4" name="Imagen1" descr=""/>
             <wp:cNvGraphicFramePr>
               <a:graphicFrameLocks xmlns:a="http://schemas.openxmlformats.org/drawingml/2006/main" noChangeAspect="1"/>
             </wp:cNvGraphicFramePr>
@@ -274,20 +317,13 @@
               <a:graphicData uri="http://schemas.openxmlformats.org/drawingml/2006/picture">
                 <pic:pic xmlns:pic="http://schemas.openxmlformats.org/drawingml/2006/picture">
                   <pic:nvPicPr>
-                    <pic:cNvPr id="0" name="Picture 1"/>
+                    <pic:cNvPr id="4" name="Imagen1" descr=""/>
                     <pic:cNvPicPr>
                       <a:picLocks noChangeAspect="1" noChangeArrowheads="1"/>
                     </pic:cNvPicPr>
                   </pic:nvPicPr>
                   <pic:blipFill>
-                    <a:blip r:embed="rId7" cstate="print">
-                      <a:extLst>
-                        <a:ext uri="{28A0092B-C50C-407E-A947-70E740481C1C}">
-                          <a14:useLocalDpi xmlns:a14="http://schemas.microsoft.com/office/drawing/2010/main" val="0"/>
-                        </a:ext>
-                      </a:extLst>
-                    </a:blip>
-                    <a:srcRect/>
+                    <a:blip r:embed="rId5"/>
                     <a:stretch>
                       <a:fillRect/>
                     </a:stretch>
@@ -295,15 +331,96 @@
                   <pic:spPr bwMode="auto">
                     <a:xfrm>
                       <a:off x="0" y="0"/>
-                      <a:ext cx="5032145" cy="8604160"/>
+                      <a:ext cx="5651500" cy="4054475"/>
                     </a:xfrm>
                     <a:prstGeom prst="rect">
                       <a:avLst/>
                     </a:prstGeom>
-                    <a:noFill/>
-                    <a:ln>
-                      <a:noFill/>
-                    </a:ln>
+                  </pic:spPr>
+                </pic:pic>
+              </a:graphicData>
+            </a:graphic>
+          </wp:anchor>
+        </w:drawing>
+      </w:r>
+    </w:p>
+    <w:p>
+      <w:pPr>
+        <w:pStyle w:val="Normal"/>
+        <w:rPr>
+          <w:b/>
+          <w:b/>
+        </w:rPr>
+      </w:pPr>
+      <w:r>
+        <w:rPr>
+          <w:b/>
+        </w:rPr>
+      </w:r>
+      <w:r>
+        <w:br w:type="page"/>
+      </w:r>
+    </w:p>
+    <w:p>
+      <w:pPr>
+        <w:pStyle w:val="Normal"/>
+        <w:jc w:val="center"/>
+        <w:rPr>
+          <w:b/>
+          <w:b/>
+        </w:rPr>
+      </w:pPr>
+      <w:r>
+        <w:rPr>
+          <w:b/>
+        </w:rPr>
+        <w:t>Diagrama de Casos de Uso</w:t>
+      </w:r>
+    </w:p>
+    <w:p>
+      <w:pPr>
+        <w:pStyle w:val="Normal"/>
+        <w:jc w:val="center"/>
+        <w:rPr>
+          <w:b/>
+          <w:b/>
+        </w:rPr>
+      </w:pPr>
+      <w:bookmarkStart w:id="0" w:name="_GoBack"/>
+      <w:bookmarkEnd w:id="0"/>
+      <w:r>
+        <w:rPr/>
+        <w:drawing>
+          <wp:inline distT="0" distB="0" distL="0" distR="0">
+            <wp:extent cx="5030470" cy="8601710"/>
+            <wp:effectExtent l="0" t="0" r="0" b="0"/>
+            <wp:docPr id="5" name="Imagen 8" descr=""/>
+            <wp:cNvGraphicFramePr>
+              <a:graphicFrameLocks xmlns:a="http://schemas.openxmlformats.org/drawingml/2006/main" noChangeAspect="1"/>
+            </wp:cNvGraphicFramePr>
+            <a:graphic xmlns:a="http://schemas.openxmlformats.org/drawingml/2006/main">
+              <a:graphicData uri="http://schemas.openxmlformats.org/drawingml/2006/picture">
+                <pic:pic xmlns:pic="http://schemas.openxmlformats.org/drawingml/2006/picture">
+                  <pic:nvPicPr>
+                    <pic:cNvPr id="5" name="Imagen 8" descr=""/>
+                    <pic:cNvPicPr>
+                      <a:picLocks noChangeAspect="1" noChangeArrowheads="1"/>
+                    </pic:cNvPicPr>
+                  </pic:nvPicPr>
+                  <pic:blipFill>
+                    <a:blip r:embed="rId6"/>
+                    <a:stretch>
+                      <a:fillRect/>
+                    </a:stretch>
+                  </pic:blipFill>
+                  <pic:spPr bwMode="auto">
+                    <a:xfrm>
+                      <a:off x="0" y="0"/>
+                      <a:ext cx="5030470" cy="8601710"/>
+                    </a:xfrm>
+                    <a:prstGeom prst="rect">
+                      <a:avLst/>
+                    </a:prstGeom>
                   </pic:spPr>
                 </pic:pic>
               </a:graphicData>
@@ -314,16 +431,25 @@
     </w:p>
     <w:p>
       <w:pPr>
-        <w:jc w:val="center"/>
-        <w:rPr>
-          <w:b/>
-        </w:rPr>
-      </w:pPr>
-    </w:p>
-    <w:p>
-      <w:pPr>
-        <w:jc w:val="center"/>
-        <w:rPr>
+        <w:pStyle w:val="Normal"/>
+        <w:jc w:val="center"/>
+        <w:rPr>
+          <w:b/>
+          <w:b/>
+        </w:rPr>
+      </w:pPr>
+      <w:r>
+        <w:rPr>
+          <w:b/>
+        </w:rPr>
+      </w:r>
+    </w:p>
+    <w:p>
+      <w:pPr>
+        <w:pStyle w:val="Normal"/>
+        <w:jc w:val="center"/>
+        <w:rPr>
+          <w:b/>
           <w:b/>
         </w:rPr>
       </w:pPr>
@@ -336,53 +462,61 @@
     </w:p>
     <w:p>
       <w:pPr>
-        <w:jc w:val="center"/>
-        <w:rPr>
-          <w:b/>
-        </w:rPr>
-      </w:pPr>
-    </w:p>
-    <w:p>
-      <w:pPr>
-        <w:jc w:val="center"/>
-        <w:rPr>
-          <w:b/>
-        </w:rPr>
-      </w:pPr>
-      <w:r>
-        <w:rPr>
-          <w:b/>
-          <w:noProof/>
-        </w:rPr>
+        <w:pStyle w:val="Normal"/>
+        <w:jc w:val="center"/>
+        <w:rPr>
+          <w:b/>
+          <w:b/>
+        </w:rPr>
+      </w:pPr>
+      <w:r>
+        <w:rPr>
+          <w:b/>
+        </w:rPr>
+      </w:r>
+    </w:p>
+    <w:p>
+      <w:pPr>
+        <w:pStyle w:val="Normal"/>
+        <w:jc w:val="center"/>
+        <w:rPr>
+          <w:b/>
+          <w:b/>
+        </w:rPr>
+      </w:pPr>
+      <w:r>
+        <w:rPr/>
         <w:drawing>
-          <wp:inline distT="114300" distB="114300" distL="114300" distR="114300" wp14:anchorId="17D3088A" wp14:editId="15FB53BA">
-            <wp:extent cx="6357316" cy="1214438"/>
+          <wp:inline distT="0" distB="0" distL="0" distR="0">
+            <wp:extent cx="6356985" cy="1214120"/>
             <wp:effectExtent l="0" t="0" r="0" b="0"/>
-            <wp:docPr id="5" name="image6.png"/>
-            <wp:cNvGraphicFramePr/>
+            <wp:docPr id="6" name="image6.png" descr=""/>
+            <wp:cNvGraphicFramePr>
+              <a:graphicFrameLocks xmlns:a="http://schemas.openxmlformats.org/drawingml/2006/main" noChangeAspect="1"/>
+            </wp:cNvGraphicFramePr>
             <a:graphic xmlns:a="http://schemas.openxmlformats.org/drawingml/2006/main">
               <a:graphicData uri="http://schemas.openxmlformats.org/drawingml/2006/picture">
                 <pic:pic xmlns:pic="http://schemas.openxmlformats.org/drawingml/2006/picture">
                   <pic:nvPicPr>
-                    <pic:cNvPr id="0" name="image6.png"/>
-                    <pic:cNvPicPr preferRelativeResize="0"/>
+                    <pic:cNvPr id="6" name="image6.png" descr=""/>
+                    <pic:cNvPicPr>
+                      <a:picLocks noChangeAspect="1" noChangeArrowheads="1"/>
+                    </pic:cNvPicPr>
                   </pic:nvPicPr>
                   <pic:blipFill>
-                    <a:blip r:embed="rId8"/>
-                    <a:srcRect/>
+                    <a:blip r:embed="rId7"/>
                     <a:stretch>
                       <a:fillRect/>
                     </a:stretch>
                   </pic:blipFill>
-                  <pic:spPr>
+                  <pic:spPr bwMode="auto">
                     <a:xfrm>
                       <a:off x="0" y="0"/>
-                      <a:ext cx="6357316" cy="1214438"/>
+                      <a:ext cx="6356985" cy="1214120"/>
                     </a:xfrm>
                     <a:prstGeom prst="rect">
                       <a:avLst/>
                     </a:prstGeom>
-                    <a:ln/>
                   </pic:spPr>
                 </pic:pic>
               </a:graphicData>
@@ -393,24 +527,40 @@
     </w:p>
     <w:p>
       <w:pPr>
-        <w:jc w:val="center"/>
-        <w:rPr>
-          <w:b/>
-        </w:rPr>
-      </w:pPr>
-    </w:p>
-    <w:p>
-      <w:pPr>
-        <w:jc w:val="center"/>
-        <w:rPr>
-          <w:b/>
-        </w:rPr>
-      </w:pPr>
-    </w:p>
-    <w:p>
-      <w:pPr>
-        <w:jc w:val="center"/>
-        <w:rPr>
+        <w:pStyle w:val="Normal"/>
+        <w:jc w:val="center"/>
+        <w:rPr>
+          <w:b/>
+          <w:b/>
+        </w:rPr>
+      </w:pPr>
+      <w:r>
+        <w:rPr>
+          <w:b/>
+        </w:rPr>
+      </w:r>
+    </w:p>
+    <w:p>
+      <w:pPr>
+        <w:pStyle w:val="Normal"/>
+        <w:jc w:val="center"/>
+        <w:rPr>
+          <w:b/>
+          <w:b/>
+        </w:rPr>
+      </w:pPr>
+      <w:r>
+        <w:rPr>
+          <w:b/>
+        </w:rPr>
+      </w:r>
+    </w:p>
+    <w:p>
+      <w:pPr>
+        <w:pStyle w:val="Normal"/>
+        <w:jc w:val="center"/>
+        <w:rPr>
+          <w:b/>
           <w:b/>
         </w:rPr>
       </w:pPr>
@@ -423,45 +573,54 @@
     </w:p>
     <w:p>
       <w:pPr>
-        <w:jc w:val="center"/>
-        <w:rPr>
-          <w:b/>
-        </w:rPr>
-      </w:pPr>
-    </w:p>
-    <w:p>
-      <w:pPr>
-        <w:jc w:val="center"/>
-        <w:rPr>
-          <w:b/>
-        </w:rPr>
-      </w:pPr>
-      <w:r>
-        <w:rPr>
-          <w:b/>
-          <w:noProof/>
-        </w:rPr>
+        <w:pStyle w:val="Normal"/>
+        <w:jc w:val="center"/>
+        <w:rPr>
+          <w:b/>
+          <w:b/>
+        </w:rPr>
+      </w:pPr>
+      <w:r>
+        <w:rPr>
+          <w:b/>
+        </w:rPr>
+      </w:r>
+    </w:p>
+    <w:p>
+      <w:pPr>
+        <w:pStyle w:val="Normal"/>
+        <w:jc w:val="center"/>
+        <w:rPr>
+          <w:b/>
+          <w:b/>
+        </w:rPr>
+      </w:pPr>
+      <w:r>
+        <w:rPr/>
         <w:drawing>
-          <wp:inline distT="114300" distB="114300" distL="114300" distR="114300" wp14:anchorId="65C7C5E2" wp14:editId="3BFF5B99">
+          <wp:inline distT="0" distB="0" distL="0" distR="0">
             <wp:extent cx="5734050" cy="4165600"/>
             <wp:effectExtent l="0" t="0" r="0" b="0"/>
-            <wp:docPr id="1" name="image5.png"/>
-            <wp:cNvGraphicFramePr/>
+            <wp:docPr id="7" name="image5.png" descr=""/>
+            <wp:cNvGraphicFramePr>
+              <a:graphicFrameLocks xmlns:a="http://schemas.openxmlformats.org/drawingml/2006/main" noChangeAspect="1"/>
+            </wp:cNvGraphicFramePr>
             <a:graphic xmlns:a="http://schemas.openxmlformats.org/drawingml/2006/main">
               <a:graphicData uri="http://schemas.openxmlformats.org/drawingml/2006/picture">
                 <pic:pic xmlns:pic="http://schemas.openxmlformats.org/drawingml/2006/picture">
                   <pic:nvPicPr>
-                    <pic:cNvPr id="0" name="image5.png"/>
-                    <pic:cNvPicPr preferRelativeResize="0"/>
+                    <pic:cNvPr id="7" name="image5.png" descr=""/>
+                    <pic:cNvPicPr>
+                      <a:picLocks noChangeAspect="1" noChangeArrowheads="1"/>
+                    </pic:cNvPicPr>
                   </pic:nvPicPr>
                   <pic:blipFill>
-                    <a:blip r:embed="rId9"/>
-                    <a:srcRect/>
+                    <a:blip r:embed="rId8"/>
                     <a:stretch>
                       <a:fillRect/>
                     </a:stretch>
                   </pic:blipFill>
-                  <pic:spPr>
+                  <pic:spPr bwMode="auto">
                     <a:xfrm>
                       <a:off x="0" y="0"/>
                       <a:ext cx="5734050" cy="4165600"/>
@@ -469,7 +628,6 @@
                     <a:prstGeom prst="rect">
                       <a:avLst/>
                     </a:prstGeom>
-                    <a:ln/>
                   </pic:spPr>
                 </pic:pic>
               </a:graphicData>
@@ -480,65 +638,80 @@
     </w:p>
     <w:p>
       <w:pPr>
-        <w:jc w:val="center"/>
-        <w:rPr>
-          <w:b/>
-        </w:rPr>
-      </w:pPr>
-    </w:p>
-    <w:p>
-      <w:pPr>
-        <w:rPr>
-          <w:b/>
-        </w:rPr>
-      </w:pPr>
-      <w:r>
-        <w:rPr>
-          <w:b/>
-        </w:rPr>
+        <w:pStyle w:val="Normal"/>
+        <w:jc w:val="center"/>
+        <w:rPr>
+          <w:b/>
+          <w:b/>
+        </w:rPr>
+      </w:pPr>
+      <w:r>
+        <w:rPr>
+          <w:b/>
+        </w:rPr>
+      </w:r>
+    </w:p>
+    <w:p>
+      <w:pPr>
+        <w:pStyle w:val="Normal"/>
+        <w:rPr>
+          <w:b/>
+          <w:b/>
+        </w:rPr>
+      </w:pPr>
+      <w:r>
+        <w:rPr>
+          <w:b/>
+        </w:rPr>
+      </w:r>
+      <w:r>
         <w:br w:type="page"/>
       </w:r>
     </w:p>
     <w:p>
       <w:pPr>
-        <w:jc w:val="center"/>
-        <w:rPr>
-          <w:b/>
-        </w:rPr>
-      </w:pPr>
-      <w:r>
-        <w:rPr>
-          <w:b/>
-        </w:rPr>
-        <w:lastRenderedPageBreak/>
+        <w:pStyle w:val="Normal"/>
+        <w:jc w:val="center"/>
+        <w:rPr>
+          <w:b/>
+          <w:b/>
+        </w:rPr>
+      </w:pPr>
+      <w:r>
+        <w:rPr>
+          <w:b/>
+        </w:rPr>
         <w:t>Diagrama entidad relación ToDo</w:t>
       </w:r>
     </w:p>
     <w:p>
       <w:pPr>
-        <w:jc w:val="center"/>
-        <w:rPr>
-          <w:b/>
-        </w:rPr>
-      </w:pPr>
-    </w:p>
-    <w:p>
-      <w:pPr>
-        <w:jc w:val="center"/>
-        <w:rPr>
-          <w:b/>
-        </w:rPr>
-      </w:pPr>
-      <w:r>
-        <w:rPr>
-          <w:b/>
-          <w:noProof/>
-        </w:rPr>
+        <w:pStyle w:val="Normal"/>
+        <w:jc w:val="center"/>
+        <w:rPr>
+          <w:b/>
+          <w:b/>
+        </w:rPr>
+      </w:pPr>
+      <w:r>
+        <w:rPr>
+          <w:b/>
+        </w:rPr>
+      </w:r>
+    </w:p>
+    <w:p>
+      <w:pPr>
+        <w:pStyle w:val="Normal"/>
+        <w:jc w:val="center"/>
+        <w:rPr/>
+      </w:pPr>
+      <w:r>
+        <w:rPr/>
         <w:drawing>
-          <wp:inline distT="0" distB="0" distL="0" distR="0" wp14:anchorId="4F28AC28" wp14:editId="79229A52">
+          <wp:inline distT="0" distB="0" distL="0" distR="0">
             <wp:extent cx="5733415" cy="3267075"/>
-            <wp:effectExtent l="0" t="0" r="635" b="9525"/>
-            <wp:docPr id="7" name="Imagen 7"/>
+            <wp:effectExtent l="0" t="0" r="0" b="0"/>
+            <wp:docPr id="8" name="Imagen 7" descr=""/>
             <wp:cNvGraphicFramePr>
               <a:graphicFrameLocks xmlns:a="http://schemas.openxmlformats.org/drawingml/2006/main" noChangeAspect="1"/>
             </wp:cNvGraphicFramePr>
@@ -546,16 +719,18 @@
               <a:graphicData uri="http://schemas.openxmlformats.org/drawingml/2006/picture">
                 <pic:pic xmlns:pic="http://schemas.openxmlformats.org/drawingml/2006/picture">
                   <pic:nvPicPr>
-                    <pic:cNvPr id="1" name=""/>
-                    <pic:cNvPicPr/>
+                    <pic:cNvPr id="8" name="Imagen 7" descr=""/>
+                    <pic:cNvPicPr>
+                      <a:picLocks noChangeAspect="1" noChangeArrowheads="1"/>
+                    </pic:cNvPicPr>
                   </pic:nvPicPr>
                   <pic:blipFill>
-                    <a:blip r:embed="rId10"/>
+                    <a:blip r:embed="rId9"/>
                     <a:stretch>
                       <a:fillRect/>
                     </a:stretch>
                   </pic:blipFill>
-                  <pic:spPr>
+                  <pic:spPr bwMode="auto">
                     <a:xfrm>
                       <a:off x="0" y="0"/>
                       <a:ext cx="5733415" cy="3267075"/>
@@ -572,43 +747,44 @@
       </w:r>
     </w:p>
     <w:sectPr>
-      <w:pgSz w:w="11909" w:h="16834"/>
-      <w:pgMar w:top="1440" w:right="1440" w:bottom="1440" w:left="1440" w:header="720" w:footer="720" w:gutter="0"/>
-      <w:pgNumType w:start="1"/>
-      <w:cols w:space="720"/>
+      <w:type w:val="nextPage"/>
+      <w:pgSz w:w="11906" w:h="16838"/>
+      <w:pgMar w:left="1440" w:right="1440" w:header="0" w:top="1440" w:footer="0" w:bottom="1440" w:gutter="0"/>
+      <w:pgNumType w:start="1" w:fmt="decimal"/>
+      <w:formProt w:val="false"/>
+      <w:textDirection w:val="lrTb"/>
+      <w:docGrid w:type="default" w:linePitch="100" w:charSpace="4096"/>
     </w:sectPr>
   </w:body>
 </w:document>
 </file>
 
 <file path=word/styles.xml><?xml version="1.0" encoding="utf-8"?>
-<w:styles xmlns:mc="http://schemas.openxmlformats.org/markup-compatibility/2006" xmlns:r="http://schemas.openxmlformats.org/officeDocument/2006/relationships" xmlns:w="http://schemas.openxmlformats.org/wordprocessingml/2006/main" xmlns:w14="http://schemas.microsoft.com/office/word/2010/wordml" xmlns:w15="http://schemas.microsoft.com/office/word/2012/wordml" xmlns:w16cid="http://schemas.microsoft.com/office/word/2016/wordml/cid" xmlns:w16se="http://schemas.microsoft.com/office/word/2015/wordml/symex" mc:Ignorable="w14 w15 w16se w16cid">
+<w:styles xmlns:w="http://schemas.openxmlformats.org/wordprocessingml/2006/main" xmlns:w14="http://schemas.microsoft.com/office/word/2010/wordml" xmlns:mc="http://schemas.openxmlformats.org/markup-compatibility/2006" mc:Ignorable="w14">
   <w:docDefaults>
     <w:rPrDefault>
       <w:rPr>
-        <w:rFonts w:ascii="Arial" w:eastAsia="Arial" w:hAnsi="Arial" w:cs="Arial"/>
+        <w:rFonts w:ascii="Arial" w:hAnsi="Arial" w:eastAsia="Arial" w:cs="Arial"/>
         <w:sz w:val="22"/>
         <w:szCs w:val="22"/>
         <w:lang w:val="es" w:eastAsia="es-CO" w:bidi="ar-SA"/>
       </w:rPr>
     </w:rPrDefault>
     <w:pPrDefault>
-      <w:pPr>
-        <w:spacing w:line="276" w:lineRule="auto"/>
-      </w:pPr>
+      <w:pPr/>
     </w:pPrDefault>
   </w:docDefaults>
   <w:latentStyles w:defLockedState="0" w:defUIPriority="99" w:defSemiHidden="0" w:defUnhideWhenUsed="0" w:defQFormat="0" w:count="376">
     <w:lsdException w:name="Normal" w:uiPriority="0" w:qFormat="1"/>
     <w:lsdException w:name="heading 1" w:uiPriority="9" w:qFormat="1"/>
-    <w:lsdException w:name="heading 2" w:semiHidden="1" w:uiPriority="9" w:unhideWhenUsed="1" w:qFormat="1"/>
-    <w:lsdException w:name="heading 3" w:semiHidden="1" w:uiPriority="9" w:unhideWhenUsed="1" w:qFormat="1"/>
-    <w:lsdException w:name="heading 4" w:semiHidden="1" w:uiPriority="9" w:unhideWhenUsed="1" w:qFormat="1"/>
-    <w:lsdException w:name="heading 5" w:semiHidden="1" w:uiPriority="9" w:unhideWhenUsed="1" w:qFormat="1"/>
-    <w:lsdException w:name="heading 6" w:semiHidden="1" w:uiPriority="9" w:unhideWhenUsed="1" w:qFormat="1"/>
-    <w:lsdException w:name="heading 7" w:semiHidden="1" w:uiPriority="9" w:unhideWhenUsed="1" w:qFormat="1"/>
-    <w:lsdException w:name="heading 8" w:semiHidden="1" w:uiPriority="9" w:unhideWhenUsed="1" w:qFormat="1"/>
-    <w:lsdException w:name="heading 9" w:semiHidden="1" w:uiPriority="9" w:unhideWhenUsed="1" w:qFormat="1"/>
+    <w:lsdException w:name="heading 2" w:uiPriority="9" w:semiHidden="1" w:unhideWhenUsed="1" w:qFormat="1"/>
+    <w:lsdException w:name="heading 3" w:uiPriority="9" w:semiHidden="1" w:unhideWhenUsed="1" w:qFormat="1"/>
+    <w:lsdException w:name="heading 4" w:uiPriority="9" w:semiHidden="1" w:unhideWhenUsed="1" w:qFormat="1"/>
+    <w:lsdException w:name="heading 5" w:uiPriority="9" w:semiHidden="1" w:unhideWhenUsed="1" w:qFormat="1"/>
+    <w:lsdException w:name="heading 6" w:uiPriority="9" w:semiHidden="1" w:unhideWhenUsed="1" w:qFormat="1"/>
+    <w:lsdException w:name="heading 7" w:uiPriority="9" w:semiHidden="1" w:unhideWhenUsed="1" w:qFormat="1"/>
+    <w:lsdException w:name="heading 8" w:uiPriority="9" w:semiHidden="1" w:unhideWhenUsed="1" w:qFormat="1"/>
+    <w:lsdException w:name="heading 9" w:uiPriority="9" w:semiHidden="1" w:unhideWhenUsed="1" w:qFormat="1"/>
     <w:lsdException w:name="index 1" w:semiHidden="1" w:unhideWhenUsed="1"/>
     <w:lsdException w:name="index 2" w:semiHidden="1" w:unhideWhenUsed="1"/>
     <w:lsdException w:name="index 3" w:semiHidden="1" w:unhideWhenUsed="1"/>
@@ -618,22 +794,22 @@
     <w:lsdException w:name="index 7" w:semiHidden="1" w:unhideWhenUsed="1"/>
     <w:lsdException w:name="index 8" w:semiHidden="1" w:unhideWhenUsed="1"/>
     <w:lsdException w:name="index 9" w:semiHidden="1" w:unhideWhenUsed="1"/>
-    <w:lsdException w:name="toc 1" w:semiHidden="1" w:uiPriority="39" w:unhideWhenUsed="1"/>
-    <w:lsdException w:name="toc 2" w:semiHidden="1" w:uiPriority="39" w:unhideWhenUsed="1"/>
-    <w:lsdException w:name="toc 3" w:semiHidden="1" w:uiPriority="39" w:unhideWhenUsed="1"/>
-    <w:lsdException w:name="toc 4" w:semiHidden="1" w:uiPriority="39" w:unhideWhenUsed="1"/>
-    <w:lsdException w:name="toc 5" w:semiHidden="1" w:uiPriority="39" w:unhideWhenUsed="1"/>
-    <w:lsdException w:name="toc 6" w:semiHidden="1" w:uiPriority="39" w:unhideWhenUsed="1"/>
-    <w:lsdException w:name="toc 7" w:semiHidden="1" w:uiPriority="39" w:unhideWhenUsed="1"/>
-    <w:lsdException w:name="toc 8" w:semiHidden="1" w:uiPriority="39" w:unhideWhenUsed="1"/>
-    <w:lsdException w:name="toc 9" w:semiHidden="1" w:uiPriority="39" w:unhideWhenUsed="1"/>
+    <w:lsdException w:name="toc 1" w:uiPriority="39" w:semiHidden="1" w:unhideWhenUsed="1"/>
+    <w:lsdException w:name="toc 2" w:uiPriority="39" w:semiHidden="1" w:unhideWhenUsed="1"/>
+    <w:lsdException w:name="toc 3" w:uiPriority="39" w:semiHidden="1" w:unhideWhenUsed="1"/>
+    <w:lsdException w:name="toc 4" w:uiPriority="39" w:semiHidden="1" w:unhideWhenUsed="1"/>
+    <w:lsdException w:name="toc 5" w:uiPriority="39" w:semiHidden="1" w:unhideWhenUsed="1"/>
+    <w:lsdException w:name="toc 6" w:uiPriority="39" w:semiHidden="1" w:unhideWhenUsed="1"/>
+    <w:lsdException w:name="toc 7" w:uiPriority="39" w:semiHidden="1" w:unhideWhenUsed="1"/>
+    <w:lsdException w:name="toc 8" w:uiPriority="39" w:semiHidden="1" w:unhideWhenUsed="1"/>
+    <w:lsdException w:name="toc 9" w:uiPriority="39" w:semiHidden="1" w:unhideWhenUsed="1"/>
     <w:lsdException w:name="Normal Indent" w:semiHidden="1" w:unhideWhenUsed="1"/>
     <w:lsdException w:name="footnote text" w:semiHidden="1" w:unhideWhenUsed="1"/>
     <w:lsdException w:name="annotation text" w:semiHidden="1" w:unhideWhenUsed="1"/>
     <w:lsdException w:name="header" w:semiHidden="1" w:unhideWhenUsed="1"/>
     <w:lsdException w:name="footer" w:semiHidden="1" w:unhideWhenUsed="1"/>
     <w:lsdException w:name="index heading" w:semiHidden="1" w:unhideWhenUsed="1"/>
-    <w:lsdException w:name="caption" w:semiHidden="1" w:uiPriority="35" w:unhideWhenUsed="1" w:qFormat="1"/>
+    <w:lsdException w:name="caption" w:uiPriority="35" w:semiHidden="1" w:unhideWhenUsed="1" w:qFormat="1"/>
     <w:lsdException w:name="table of figures" w:semiHidden="1" w:unhideWhenUsed="1"/>
     <w:lsdException w:name="envelope address" w:semiHidden="1" w:unhideWhenUsed="1"/>
     <w:lsdException w:name="envelope return" w:semiHidden="1" w:unhideWhenUsed="1"/>
@@ -664,7 +840,7 @@
     <w:lsdException w:name="Title" w:uiPriority="10" w:qFormat="1"/>
     <w:lsdException w:name="Closing" w:semiHidden="1" w:unhideWhenUsed="1"/>
     <w:lsdException w:name="Signature" w:semiHidden="1" w:unhideWhenUsed="1"/>
-    <w:lsdException w:name="Default Paragraph Font" w:semiHidden="1" w:uiPriority="1" w:unhideWhenUsed="1"/>
+    <w:lsdException w:name="Default Paragraph Font" w:uiPriority="1" w:semiHidden="1" w:unhideWhenUsed="1"/>
     <w:lsdException w:name="Body Text" w:semiHidden="1" w:unhideWhenUsed="1"/>
     <w:lsdException w:name="Body Text Indent" w:semiHidden="1" w:unhideWhenUsed="1"/>
     <w:lsdException w:name="List Continue" w:semiHidden="1" w:unhideWhenUsed="1"/>
@@ -864,8 +1040,8 @@
     <w:lsdException w:name="Subtle Reference" w:uiPriority="31" w:qFormat="1"/>
     <w:lsdException w:name="Intense Reference" w:uiPriority="32" w:qFormat="1"/>
     <w:lsdException w:name="Book Title" w:uiPriority="33" w:qFormat="1"/>
-    <w:lsdException w:name="Bibliography" w:semiHidden="1" w:uiPriority="37" w:unhideWhenUsed="1"/>
-    <w:lsdException w:name="TOC Heading" w:semiHidden="1" w:uiPriority="39" w:unhideWhenUsed="1" w:qFormat="1"/>
+    <w:lsdException w:name="Bibliography" w:uiPriority="37" w:semiHidden="1" w:unhideWhenUsed="1"/>
+    <w:lsdException w:name="TOC Heading" w:uiPriority="39" w:semiHidden="1" w:unhideWhenUsed="1" w:qFormat="1"/>
     <w:lsdException w:name="Plain Table 1" w:uiPriority="41"/>
     <w:lsdException w:name="Plain Table 2" w:uiPriority="42"/>
     <w:lsdException w:name="Plain Table 3" w:uiPriority="43"/>
@@ -976,18 +1152,32 @@
     <w:lsdException w:name="Unresolved Mention" w:semiHidden="1" w:unhideWhenUsed="1"/>
     <w:lsdException w:name="Smart Link" w:semiHidden="1" w:unhideWhenUsed="1"/>
   </w:latentStyles>
-  <w:style w:type="paragraph" w:default="1" w:styleId="Normal">
+  <w:style w:type="paragraph" w:styleId="Normal" w:default="1">
     <w:name w:val="Normal"/>
     <w:qFormat/>
+    <w:pPr>
+      <w:widowControl/>
+      <w:bidi w:val="0"/>
+      <w:spacing w:lineRule="auto" w:line="276"/>
+      <w:jc w:val="left"/>
+    </w:pPr>
+    <w:rPr>
+      <w:rFonts w:ascii="Arial" w:hAnsi="Arial" w:eastAsia="Arial" w:cs="Arial"/>
+      <w:color w:val="auto"/>
+      <w:kern w:val="0"/>
+      <w:sz w:val="22"/>
+      <w:szCs w:val="22"/>
+      <w:lang w:val="es" w:eastAsia="es-CO" w:bidi="ar-SA"/>
+    </w:rPr>
   </w:style>
   <w:style w:type="paragraph" w:styleId="Ttulo1">
-    <w:name w:val="heading 1"/>
+    <w:name w:val="Heading 1"/>
     <w:basedOn w:val="Normal"/>
     <w:next w:val="Normal"/>
     <w:uiPriority w:val="9"/>
     <w:qFormat/>
     <w:pPr>
-      <w:keepNext/>
+      <w:keepNext w:val="true"/>
       <w:keepLines/>
       <w:spacing w:before="400" w:after="120"/>
       <w:outlineLvl w:val="0"/>
@@ -998,7 +1188,7 @@
     </w:rPr>
   </w:style>
   <w:style w:type="paragraph" w:styleId="Ttulo2">
-    <w:name w:val="heading 2"/>
+    <w:name w:val="Heading 2"/>
     <w:basedOn w:val="Normal"/>
     <w:next w:val="Normal"/>
     <w:uiPriority w:val="9"/>
@@ -1006,7 +1196,7 @@
     <w:unhideWhenUsed/>
     <w:qFormat/>
     <w:pPr>
-      <w:keepNext/>
+      <w:keepNext w:val="true"/>
       <w:keepLines/>
       <w:spacing w:before="360" w:after="120"/>
       <w:outlineLvl w:val="1"/>
@@ -1017,7 +1207,7 @@
     </w:rPr>
   </w:style>
   <w:style w:type="paragraph" w:styleId="Ttulo3">
-    <w:name w:val="heading 3"/>
+    <w:name w:val="Heading 3"/>
     <w:basedOn w:val="Normal"/>
     <w:next w:val="Normal"/>
     <w:uiPriority w:val="9"/>
@@ -1025,7 +1215,7 @@
     <w:unhideWhenUsed/>
     <w:qFormat/>
     <w:pPr>
-      <w:keepNext/>
+      <w:keepNext w:val="true"/>
       <w:keepLines/>
       <w:spacing w:before="320" w:after="80"/>
       <w:outlineLvl w:val="2"/>
@@ -1037,7 +1227,7 @@
     </w:rPr>
   </w:style>
   <w:style w:type="paragraph" w:styleId="Ttulo4">
-    <w:name w:val="heading 4"/>
+    <w:name w:val="Heading 4"/>
     <w:basedOn w:val="Normal"/>
     <w:next w:val="Normal"/>
     <w:uiPriority w:val="9"/>
@@ -1045,7 +1235,7 @@
     <w:unhideWhenUsed/>
     <w:qFormat/>
     <w:pPr>
-      <w:keepNext/>
+      <w:keepNext w:val="true"/>
       <w:keepLines/>
       <w:spacing w:before="280" w:after="80"/>
       <w:outlineLvl w:val="3"/>
@@ -1057,7 +1247,7 @@
     </w:rPr>
   </w:style>
   <w:style w:type="paragraph" w:styleId="Ttulo5">
-    <w:name w:val="heading 5"/>
+    <w:name w:val="Heading 5"/>
     <w:basedOn w:val="Normal"/>
     <w:next w:val="Normal"/>
     <w:uiPriority w:val="9"/>
@@ -1065,7 +1255,7 @@
     <w:unhideWhenUsed/>
     <w:qFormat/>
     <w:pPr>
-      <w:keepNext/>
+      <w:keepNext w:val="true"/>
       <w:keepLines/>
       <w:spacing w:before="240" w:after="80"/>
       <w:outlineLvl w:val="4"/>
@@ -1075,7 +1265,7 @@
     </w:rPr>
   </w:style>
   <w:style w:type="paragraph" w:styleId="Ttulo6">
-    <w:name w:val="heading 6"/>
+    <w:name w:val="Heading 6"/>
     <w:basedOn w:val="Normal"/>
     <w:next w:val="Normal"/>
     <w:uiPriority w:val="9"/>
@@ -1083,7 +1273,7 @@
     <w:unhideWhenUsed/>
     <w:qFormat/>
     <w:pPr>
-      <w:keepNext/>
+      <w:keepNext w:val="true"/>
       <w:keepLines/>
       <w:spacing w:before="240" w:after="80"/>
       <w:outlineLvl w:val="5"/>
@@ -1093,11 +1283,111 @@
       <w:color w:val="666666"/>
     </w:rPr>
   </w:style>
-  <w:style w:type="character" w:default="1" w:styleId="Fuentedeprrafopredeter">
+  <w:style w:type="character" w:styleId="DefaultParagraphFont" w:default="1">
     <w:name w:val="Default Paragraph Font"/>
     <w:uiPriority w:val="1"/>
     <w:semiHidden/>
     <w:unhideWhenUsed/>
+    <w:qFormat/>
+    <w:rPr/>
+  </w:style>
+  <w:style w:type="paragraph" w:styleId="Ttulo">
+    <w:name w:val="Título"/>
+    <w:basedOn w:val="Normal"/>
+    <w:next w:val="Cuerpodetexto"/>
+    <w:qFormat/>
+    <w:pPr>
+      <w:keepNext w:val="true"/>
+      <w:spacing w:before="240" w:after="120"/>
+    </w:pPr>
+    <w:rPr>
+      <w:rFonts w:ascii="Liberation Sans" w:hAnsi="Liberation Sans" w:eastAsia="Noto Sans CJK SC" w:cs="Lohit Devanagari"/>
+      <w:sz w:val="28"/>
+      <w:szCs w:val="28"/>
+    </w:rPr>
+  </w:style>
+  <w:style w:type="paragraph" w:styleId="Cuerpodetexto">
+    <w:name w:val="Body Text"/>
+    <w:basedOn w:val="Normal"/>
+    <w:pPr>
+      <w:spacing w:lineRule="auto" w:line="276" w:before="0" w:after="140"/>
+    </w:pPr>
+    <w:rPr/>
+  </w:style>
+  <w:style w:type="paragraph" w:styleId="Lista">
+    <w:name w:val="List"/>
+    <w:basedOn w:val="Cuerpodetexto"/>
+    <w:pPr/>
+    <w:rPr>
+      <w:rFonts w:cs="Lohit Devanagari"/>
+    </w:rPr>
+  </w:style>
+  <w:style w:type="paragraph" w:styleId="Leyenda">
+    <w:name w:val="Caption"/>
+    <w:basedOn w:val="Normal"/>
+    <w:qFormat/>
+    <w:pPr>
+      <w:suppressLineNumbers/>
+      <w:spacing w:before="120" w:after="120"/>
+    </w:pPr>
+    <w:rPr>
+      <w:rFonts w:cs="Lohit Devanagari"/>
+      <w:i/>
+      <w:iCs/>
+      <w:sz w:val="24"/>
+      <w:szCs w:val="24"/>
+    </w:rPr>
+  </w:style>
+  <w:style w:type="paragraph" w:styleId="Ndice">
+    <w:name w:val="Índice"/>
+    <w:basedOn w:val="Normal"/>
+    <w:qFormat/>
+    <w:pPr>
+      <w:suppressLineNumbers/>
+    </w:pPr>
+    <w:rPr>
+      <w:rFonts w:cs="Lohit Devanagari"/>
+    </w:rPr>
+  </w:style>
+  <w:style w:type="paragraph" w:styleId="Titular">
+    <w:name w:val="Title"/>
+    <w:basedOn w:val="Normal"/>
+    <w:next w:val="Normal"/>
+    <w:uiPriority w:val="10"/>
+    <w:qFormat/>
+    <w:pPr>
+      <w:keepNext w:val="true"/>
+      <w:keepLines/>
+      <w:spacing w:before="0" w:after="60"/>
+    </w:pPr>
+    <w:rPr>
+      <w:sz w:val="52"/>
+      <w:szCs w:val="52"/>
+    </w:rPr>
+  </w:style>
+  <w:style w:type="paragraph" w:styleId="Subttulo">
+    <w:name w:val="Subtitle"/>
+    <w:basedOn w:val="Normal"/>
+    <w:next w:val="Normal"/>
+    <w:uiPriority w:val="11"/>
+    <w:qFormat/>
+    <w:pPr>
+      <w:keepNext w:val="true"/>
+      <w:keepLines/>
+      <w:spacing w:before="0" w:after="320"/>
+    </w:pPr>
+    <w:rPr>
+      <w:color w:val="666666"/>
+      <w:sz w:val="30"/>
+      <w:szCs w:val="30"/>
+    </w:rPr>
+  </w:style>
+  <w:style w:type="numbering" w:styleId="NoList" w:default="1">
+    <w:name w:val="No List"/>
+    <w:uiPriority w:val="99"/>
+    <w:semiHidden/>
+    <w:unhideWhenUsed/>
+    <w:qFormat/>
   </w:style>
   <w:style w:type="table" w:default="1" w:styleId="Tablanormal">
     <w:name w:val="Normal Table"/>
@@ -1114,12 +1404,6 @@
       </w:tblCellMar>
     </w:tblPr>
   </w:style>
-  <w:style w:type="numbering" w:default="1" w:styleId="Sinlista">
-    <w:name w:val="No List"/>
-    <w:uiPriority w:val="99"/>
-    <w:semiHidden/>
-    <w:unhideWhenUsed/>
-  </w:style>
   <w:style w:type="table" w:customStyle="1" w:styleId="TableNormal">
     <w:name w:val="Table Normal"/>
     <w:tblPr>
@@ -1130,39 +1414,6 @@
         <w:right w:w="0" w:type="dxa"/>
       </w:tblCellMar>
     </w:tblPr>
-  </w:style>
-  <w:style w:type="paragraph" w:styleId="Ttulo">
-    <w:name w:val="Title"/>
-    <w:basedOn w:val="Normal"/>
-    <w:next w:val="Normal"/>
-    <w:uiPriority w:val="10"/>
-    <w:qFormat/>
-    <w:pPr>
-      <w:keepNext/>
-      <w:keepLines/>
-      <w:spacing w:after="60"/>
-    </w:pPr>
-    <w:rPr>
-      <w:sz w:val="52"/>
-      <w:szCs w:val="52"/>
-    </w:rPr>
-  </w:style>
-  <w:style w:type="paragraph" w:styleId="Subttulo">
-    <w:name w:val="Subtitle"/>
-    <w:basedOn w:val="Normal"/>
-    <w:next w:val="Normal"/>
-    <w:uiPriority w:val="11"/>
-    <w:qFormat/>
-    <w:pPr>
-      <w:keepNext/>
-      <w:keepLines/>
-      <w:spacing w:after="320"/>
-    </w:pPr>
-    <w:rPr>
-      <w:color w:val="666666"/>
-      <w:sz w:val="30"/>
-      <w:szCs w:val="30"/>
-    </w:rPr>
   </w:style>
 </w:styles>
 </file>

</xml_diff>

<commit_message>
Diagrama de Procesos Arquitectura 4+1
</commit_message>
<xml_diff>
--- a/Diagramas/Diagramas/Diagramas UML.docx
+++ b/Diagramas/Diagramas/Diagramas UML.docx
@@ -1,13 +1,11 @@
 
 <file path=word/document.xml><?xml version="1.0" encoding="utf-8"?>
-<w:document xmlns:o="urn:schemas-microsoft-com:office:office" xmlns:r="http://schemas.openxmlformats.org/officeDocument/2006/relationships" xmlns:v="urn:schemas-microsoft-com:vml" xmlns:w="http://schemas.openxmlformats.org/wordprocessingml/2006/main" xmlns:w10="urn:schemas-microsoft-com:office:word" xmlns:wp="http://schemas.openxmlformats.org/drawingml/2006/wordprocessingDrawing" xmlns:wps="http://schemas.microsoft.com/office/word/2010/wordprocessingShape" xmlns:wpg="http://schemas.microsoft.com/office/word/2010/wordprocessingGroup" xmlns:mc="http://schemas.openxmlformats.org/markup-compatibility/2006" xmlns:wp14="http://schemas.microsoft.com/office/word/2010/wordprocessingDrawing" xmlns:w14="http://schemas.microsoft.com/office/word/2010/wordml" mc:Ignorable="w14 wp14">
+<w:document xmlns:wpc="http://schemas.microsoft.com/office/word/2010/wordprocessingCanvas" xmlns:cx="http://schemas.microsoft.com/office/drawing/2014/chartex" xmlns:cx1="http://schemas.microsoft.com/office/drawing/2015/9/8/chartex" xmlns:cx2="http://schemas.microsoft.com/office/drawing/2015/10/21/chartex" xmlns:cx3="http://schemas.microsoft.com/office/drawing/2016/5/9/chartex" xmlns:cx4="http://schemas.microsoft.com/office/drawing/2016/5/10/chartex" xmlns:cx5="http://schemas.microsoft.com/office/drawing/2016/5/11/chartex" xmlns:cx6="http://schemas.microsoft.com/office/drawing/2016/5/12/chartex" xmlns:cx7="http://schemas.microsoft.com/office/drawing/2016/5/13/chartex" xmlns:cx8="http://schemas.microsoft.com/office/drawing/2016/5/14/chartex" xmlns:mc="http://schemas.openxmlformats.org/markup-compatibility/2006" xmlns:aink="http://schemas.microsoft.com/office/drawing/2016/ink" xmlns:am3d="http://schemas.microsoft.com/office/drawing/2017/model3d" xmlns:o="urn:schemas-microsoft-com:office:office" xmlns:r="http://schemas.openxmlformats.org/officeDocument/2006/relationships" xmlns:m="http://schemas.openxmlformats.org/officeDocument/2006/math" xmlns:v="urn:schemas-microsoft-com:vml" xmlns:wp14="http://schemas.microsoft.com/office/word/2010/wordprocessingDrawing" xmlns:wp="http://schemas.openxmlformats.org/drawingml/2006/wordprocessingDrawing" xmlns:w10="urn:schemas-microsoft-com:office:word" xmlns:w="http://schemas.openxmlformats.org/wordprocessingml/2006/main" xmlns:w14="http://schemas.microsoft.com/office/word/2010/wordml" xmlns:w15="http://schemas.microsoft.com/office/word/2012/wordml" xmlns:w16cid="http://schemas.microsoft.com/office/word/2016/wordml/cid" xmlns:w16se="http://schemas.microsoft.com/office/word/2015/wordml/symex" xmlns:wpg="http://schemas.microsoft.com/office/word/2010/wordprocessingGroup" xmlns:wpi="http://schemas.microsoft.com/office/word/2010/wordprocessingInk" xmlns:wne="http://schemas.microsoft.com/office/word/2006/wordml" xmlns:wps="http://schemas.microsoft.com/office/word/2010/wordprocessingShape" mc:Ignorable="w14 w15 w16se w16cid wp14">
   <w:body>
     <w:p>
       <w:pPr>
-        <w:pStyle w:val="Normal"/>
-        <w:jc w:val="center"/>
-        <w:rPr>
-          <w:b/>
+        <w:jc w:val="center"/>
+        <w:rPr>
           <w:b/>
         </w:rPr>
       </w:pPr>
@@ -19,17 +17,15 @@
       </w:r>
     </w:p>
     <w:p>
-      <w:pPr>
-        <w:pStyle w:val="Normal"/>
-        <w:rPr/>
-      </w:pPr>
-      <w:r>
-        <w:rPr/>
+      <w:r>
+        <w:rPr>
+          <w:noProof/>
+        </w:rPr>
         <w:drawing>
-          <wp:inline distT="0" distB="0" distL="0" distR="0">
+          <wp:inline distT="0" distB="0" distL="0" distR="0" wp14:anchorId="620552C9" wp14:editId="0145D0E0">
             <wp:extent cx="5734050" cy="3098800"/>
             <wp:effectExtent l="0" t="0" r="0" b="0"/>
-            <wp:docPr id="1" name="image4.png" descr=""/>
+            <wp:docPr id="1" name="image4.png"/>
             <wp:cNvGraphicFramePr>
               <a:graphicFrameLocks xmlns:a="http://schemas.openxmlformats.org/drawingml/2006/main" noChangeAspect="1"/>
             </wp:cNvGraphicFramePr>
@@ -37,13 +33,13 @@
               <a:graphicData uri="http://schemas.openxmlformats.org/drawingml/2006/picture">
                 <pic:pic xmlns:pic="http://schemas.openxmlformats.org/drawingml/2006/picture">
                   <pic:nvPicPr>
-                    <pic:cNvPr id="1" name="image4.png" descr=""/>
+                    <pic:cNvPr id="1" name="image4.png"/>
                     <pic:cNvPicPr>
                       <a:picLocks noChangeAspect="1" noChangeArrowheads="1"/>
                     </pic:cNvPicPr>
                   </pic:nvPicPr>
                   <pic:blipFill>
-                    <a:blip r:embed="rId2"/>
+                    <a:blip r:embed="rId4"/>
                     <a:stretch>
                       <a:fillRect/>
                     </a:stretch>
@@ -64,36 +60,19 @@
         </w:drawing>
       </w:r>
     </w:p>
-    <w:p>
-      <w:pPr>
-        <w:pStyle w:val="Normal"/>
-        <w:rPr/>
-      </w:pPr>
-      <w:r>
-        <w:rPr/>
-      </w:r>
-    </w:p>
-    <w:p>
-      <w:pPr>
-        <w:pStyle w:val="Normal"/>
-        <w:jc w:val="center"/>
-        <w:rPr>
-          <w:b/>
-          <w:b/>
-        </w:rPr>
-      </w:pPr>
-      <w:r>
-        <w:rPr>
-          <w:b/>
-        </w:rPr>
-      </w:r>
-    </w:p>
-    <w:p>
-      <w:pPr>
-        <w:pStyle w:val="Normal"/>
-        <w:jc w:val="center"/>
-        <w:rPr>
-          <w:b/>
+    <w:p/>
+    <w:p>
+      <w:pPr>
+        <w:jc w:val="center"/>
+        <w:rPr>
+          <w:b/>
+        </w:rPr>
+      </w:pPr>
+    </w:p>
+    <w:p>
+      <w:pPr>
+        <w:jc w:val="center"/>
+        <w:rPr>
           <w:b/>
         </w:rPr>
       </w:pPr>
@@ -106,35 +85,28 @@
     </w:p>
     <w:p>
       <w:pPr>
-        <w:pStyle w:val="Normal"/>
-        <w:jc w:val="center"/>
-        <w:rPr>
-          <w:b/>
-          <w:b/>
-        </w:rPr>
-      </w:pPr>
-      <w:r>
-        <w:rPr>
-          <w:b/>
-        </w:rPr>
-      </w:r>
-    </w:p>
-    <w:p>
-      <w:pPr>
-        <w:pStyle w:val="Normal"/>
-        <w:jc w:val="center"/>
-        <w:rPr>
-          <w:b/>
-          <w:b/>
-        </w:rPr>
-      </w:pPr>
-      <w:r>
-        <w:rPr/>
+        <w:jc w:val="center"/>
+        <w:rPr>
+          <w:b/>
+        </w:rPr>
+      </w:pPr>
+    </w:p>
+    <w:p>
+      <w:pPr>
+        <w:jc w:val="center"/>
+        <w:rPr>
+          <w:b/>
+        </w:rPr>
+      </w:pPr>
+      <w:r>
+        <w:rPr>
+          <w:noProof/>
+        </w:rPr>
         <w:drawing>
-          <wp:inline distT="0" distB="0" distL="0" distR="0">
+          <wp:inline distT="0" distB="0" distL="0" distR="0" wp14:anchorId="6E6ACB68" wp14:editId="120A512B">
             <wp:extent cx="5734050" cy="4267200"/>
             <wp:effectExtent l="0" t="0" r="0" b="0"/>
-            <wp:docPr id="2" name="image1.png" descr=""/>
+            <wp:docPr id="2" name="image1.png"/>
             <wp:cNvGraphicFramePr>
               <a:graphicFrameLocks xmlns:a="http://schemas.openxmlformats.org/drawingml/2006/main" noChangeAspect="1"/>
             </wp:cNvGraphicFramePr>
@@ -142,13 +114,13 @@
               <a:graphicData uri="http://schemas.openxmlformats.org/drawingml/2006/picture">
                 <pic:pic xmlns:pic="http://schemas.openxmlformats.org/drawingml/2006/picture">
                   <pic:nvPicPr>
-                    <pic:cNvPr id="2" name="image1.png" descr=""/>
+                    <pic:cNvPr id="2" name="image1.png"/>
                     <pic:cNvPicPr>
                       <a:picLocks noChangeAspect="1" noChangeArrowheads="1"/>
                     </pic:cNvPicPr>
                   </pic:nvPicPr>
                   <pic:blipFill>
-                    <a:blip r:embed="rId3"/>
+                    <a:blip r:embed="rId5"/>
                     <a:stretch>
                       <a:fillRect/>
                     </a:stretch>
@@ -171,54 +143,49 @@
     </w:p>
     <w:p>
       <w:pPr>
-        <w:pStyle w:val="Normal"/>
-        <w:jc w:val="center"/>
-        <w:rPr>
-          <w:b/>
-          <w:b/>
-        </w:rPr>
-      </w:pPr>
-      <w:r>
-        <w:rPr>
-          <w:b/>
-        </w:rPr>
-      </w:r>
+        <w:jc w:val="center"/>
+        <w:rPr>
+          <w:b/>
+        </w:rPr>
+      </w:pPr>
       <w:r>
         <w:br w:type="page"/>
       </w:r>
     </w:p>
     <w:p>
       <w:pPr>
-        <w:pStyle w:val="Normal"/>
-        <w:jc w:val="center"/>
-        <w:rPr>
-          <w:b/>
-          <w:b/>
-        </w:rPr>
-      </w:pPr>
-      <w:r>
-        <w:rPr>
-          <w:b/>
-        </w:rPr>
+        <w:jc w:val="center"/>
+        <w:rPr>
+          <w:b/>
+        </w:rPr>
+      </w:pPr>
+      <w:r>
+        <w:rPr>
+          <w:b/>
+        </w:rPr>
+        <w:lastRenderedPageBreak/>
         <w:t>Diagrama de Actividades</w:t>
       </w:r>
-    </w:p>
-    <w:p>
-      <w:pPr>
-        <w:pStyle w:val="Normal"/>
-        <w:jc w:val="center"/>
-        <w:rPr>
-          <w:b/>
-          <w:b/>
-        </w:rPr>
-      </w:pPr>
-      <w:r>
-        <w:rPr/>
+      <w:bookmarkStart w:id="0" w:name="_GoBack"/>
+      <w:bookmarkEnd w:id="0"/>
+    </w:p>
+    <w:p>
+      <w:pPr>
+        <w:jc w:val="center"/>
+        <w:rPr>
+          <w:b/>
+        </w:rPr>
+      </w:pPr>
+      <w:r>
+        <w:rPr>
+          <w:b/>
+          <w:noProof/>
+        </w:rPr>
         <w:drawing>
-          <wp:inline distT="0" distB="0" distL="0" distR="0">
-            <wp:extent cx="5734050" cy="3149600"/>
-            <wp:effectExtent l="0" t="0" r="0" b="0"/>
-            <wp:docPr id="3" name="image2.png" descr=""/>
+          <wp:inline distT="0" distB="0" distL="0" distR="0" wp14:anchorId="41A35168" wp14:editId="66771214">
+            <wp:extent cx="5731510" cy="3631565"/>
+            <wp:effectExtent l="0" t="0" r="2540" b="6985"/>
+            <wp:docPr id="9" name="Imagen 9" descr="Imagen que contiene texto&#10;&#10;Descripción generada automáticamente"/>
             <wp:cNvGraphicFramePr>
               <a:graphicFrameLocks xmlns:a="http://schemas.openxmlformats.org/drawingml/2006/main" noChangeAspect="1"/>
             </wp:cNvGraphicFramePr>
@@ -226,21 +193,25 @@
               <a:graphicData uri="http://schemas.openxmlformats.org/drawingml/2006/picture">
                 <pic:pic xmlns:pic="http://schemas.openxmlformats.org/drawingml/2006/picture">
                   <pic:nvPicPr>
-                    <pic:cNvPr id="3" name="image2.png" descr=""/>
-                    <pic:cNvPicPr>
-                      <a:picLocks noChangeAspect="1" noChangeArrowheads="1"/>
-                    </pic:cNvPicPr>
+                    <pic:cNvPr id="9" name="Vista de proceso.png"/>
+                    <pic:cNvPicPr/>
                   </pic:nvPicPr>
                   <pic:blipFill>
-                    <a:blip r:embed="rId4"/>
+                    <a:blip r:embed="rId6">
+                      <a:extLst>
+                        <a:ext uri="{28A0092B-C50C-407E-A947-70E740481C1C}">
+                          <a14:useLocalDpi xmlns:a14="http://schemas.microsoft.com/office/drawing/2010/main" val="0"/>
+                        </a:ext>
+                      </a:extLst>
+                    </a:blip>
                     <a:stretch>
                       <a:fillRect/>
                     </a:stretch>
                   </pic:blipFill>
-                  <pic:spPr bwMode="auto">
+                  <pic:spPr>
                     <a:xfrm>
                       <a:off x="0" y="0"/>
-                      <a:ext cx="5734050" cy="3149600"/>
+                      <a:ext cx="5731510" cy="3631565"/>
                     </a:xfrm>
                     <a:prstGeom prst="rect">
                       <a:avLst/>
@@ -255,25 +226,16 @@
     </w:p>
     <w:p>
       <w:pPr>
-        <w:pStyle w:val="Normal"/>
-        <w:jc w:val="center"/>
-        <w:rPr>
-          <w:b/>
-          <w:b/>
-        </w:rPr>
-      </w:pPr>
-      <w:r>
-        <w:rPr>
-          <w:b/>
-        </w:rPr>
-      </w:r>
-    </w:p>
-    <w:p>
-      <w:pPr>
-        <w:pStyle w:val="Normal"/>
-        <w:jc w:val="center"/>
-        <w:rPr>
-          <w:b/>
+        <w:jc w:val="center"/>
+        <w:rPr>
+          <w:b/>
+        </w:rPr>
+      </w:pPr>
+    </w:p>
+    <w:p>
+      <w:pPr>
+        <w:jc w:val="center"/>
+        <w:rPr>
           <w:b/>
         </w:rPr>
       </w:pPr>
@@ -286,19 +248,18 @@
     </w:p>
     <w:p>
       <w:pPr>
-        <w:pStyle w:val="Normal"/>
-        <w:jc w:val="center"/>
-        <w:rPr>
-          <w:b/>
-          <w:b/>
-        </w:rPr>
-      </w:pPr>
-      <w:r>
-        <w:rPr>
-          <w:b/>
+        <w:jc w:val="center"/>
+        <w:rPr>
+          <w:b/>
+        </w:rPr>
+      </w:pPr>
+      <w:r>
+        <w:rPr>
+          <w:b/>
+          <w:noProof/>
         </w:rPr>
         <w:drawing>
-          <wp:anchor behindDoc="0" distT="0" distB="0" distL="0" distR="0" simplePos="0" locked="0" layoutInCell="1" allowOverlap="1" relativeHeight="9">
+          <wp:anchor distT="0" distB="0" distL="0" distR="0" simplePos="0" relativeHeight="9" behindDoc="0" locked="0" layoutInCell="1" allowOverlap="1" wp14:anchorId="4CA17D58" wp14:editId="6A526BEA">
             <wp:simplePos x="0" y="0"/>
             <wp:positionH relativeFrom="column">
               <wp:posOffset>-116840</wp:posOffset>
@@ -309,7 +270,7 @@
             <wp:extent cx="5651500" cy="4054475"/>
             <wp:effectExtent l="0" t="0" r="0" b="0"/>
             <wp:wrapSquare wrapText="largest"/>
-            <wp:docPr id="4" name="Imagen1" descr=""/>
+            <wp:docPr id="4" name="Imagen1"/>
             <wp:cNvGraphicFramePr>
               <a:graphicFrameLocks xmlns:a="http://schemas.openxmlformats.org/drawingml/2006/main" noChangeAspect="1"/>
             </wp:cNvGraphicFramePr>
@@ -317,13 +278,13 @@
               <a:graphicData uri="http://schemas.openxmlformats.org/drawingml/2006/picture">
                 <pic:pic xmlns:pic="http://schemas.openxmlformats.org/drawingml/2006/picture">
                   <pic:nvPicPr>
-                    <pic:cNvPr id="4" name="Imagen1" descr=""/>
+                    <pic:cNvPr id="4" name="Imagen1"/>
                     <pic:cNvPicPr>
                       <a:picLocks noChangeAspect="1" noChangeArrowheads="1"/>
                     </pic:cNvPicPr>
                   </pic:nvPicPr>
                   <pic:blipFill>
-                    <a:blip r:embed="rId5"/>
+                    <a:blip r:embed="rId7"/>
                     <a:stretch>
                       <a:fillRect/>
                     </a:stretch>
@@ -346,55 +307,45 @@
     </w:p>
     <w:p>
       <w:pPr>
-        <w:pStyle w:val="Normal"/>
-        <w:rPr>
-          <w:b/>
-          <w:b/>
-        </w:rPr>
-      </w:pPr>
-      <w:r>
-        <w:rPr>
-          <w:b/>
-        </w:rPr>
-      </w:r>
+        <w:rPr>
+          <w:b/>
+        </w:rPr>
+      </w:pPr>
       <w:r>
         <w:br w:type="page"/>
       </w:r>
     </w:p>
     <w:p>
       <w:pPr>
-        <w:pStyle w:val="Normal"/>
-        <w:jc w:val="center"/>
-        <w:rPr>
-          <w:b/>
-          <w:b/>
-        </w:rPr>
-      </w:pPr>
-      <w:r>
-        <w:rPr>
-          <w:b/>
-        </w:rPr>
+        <w:jc w:val="center"/>
+        <w:rPr>
+          <w:b/>
+        </w:rPr>
+      </w:pPr>
+      <w:r>
+        <w:rPr>
+          <w:b/>
+        </w:rPr>
+        <w:lastRenderedPageBreak/>
         <w:t>Diagrama de Casos de Uso</w:t>
       </w:r>
     </w:p>
     <w:p>
       <w:pPr>
-        <w:pStyle w:val="Normal"/>
-        <w:jc w:val="center"/>
-        <w:rPr>
-          <w:b/>
-          <w:b/>
-        </w:rPr>
-      </w:pPr>
-      <w:bookmarkStart w:id="0" w:name="_GoBack"/>
-      <w:bookmarkEnd w:id="0"/>
-      <w:r>
-        <w:rPr/>
+        <w:jc w:val="center"/>
+        <w:rPr>
+          <w:b/>
+        </w:rPr>
+      </w:pPr>
+      <w:r>
+        <w:rPr>
+          <w:noProof/>
+        </w:rPr>
         <w:drawing>
-          <wp:inline distT="0" distB="0" distL="0" distR="0">
+          <wp:inline distT="0" distB="0" distL="0" distR="0" wp14:anchorId="7702CCC4" wp14:editId="41767676">
             <wp:extent cx="5030470" cy="8601710"/>
             <wp:effectExtent l="0" t="0" r="0" b="0"/>
-            <wp:docPr id="5" name="Imagen 8" descr=""/>
+            <wp:docPr id="5" name="Imagen 8"/>
             <wp:cNvGraphicFramePr>
               <a:graphicFrameLocks xmlns:a="http://schemas.openxmlformats.org/drawingml/2006/main" noChangeAspect="1"/>
             </wp:cNvGraphicFramePr>
@@ -402,13 +353,13 @@
               <a:graphicData uri="http://schemas.openxmlformats.org/drawingml/2006/picture">
                 <pic:pic xmlns:pic="http://schemas.openxmlformats.org/drawingml/2006/picture">
                   <pic:nvPicPr>
-                    <pic:cNvPr id="5" name="Imagen 8" descr=""/>
+                    <pic:cNvPr id="5" name="Imagen 8"/>
                     <pic:cNvPicPr>
                       <a:picLocks noChangeAspect="1" noChangeArrowheads="1"/>
                     </pic:cNvPicPr>
                   </pic:nvPicPr>
                   <pic:blipFill>
-                    <a:blip r:embed="rId6"/>
+                    <a:blip r:embed="rId8"/>
                     <a:stretch>
                       <a:fillRect/>
                     </a:stretch>
@@ -431,25 +382,16 @@
     </w:p>
     <w:p>
       <w:pPr>
-        <w:pStyle w:val="Normal"/>
-        <w:jc w:val="center"/>
-        <w:rPr>
-          <w:b/>
-          <w:b/>
-        </w:rPr>
-      </w:pPr>
-      <w:r>
-        <w:rPr>
-          <w:b/>
-        </w:rPr>
-      </w:r>
-    </w:p>
-    <w:p>
-      <w:pPr>
-        <w:pStyle w:val="Normal"/>
-        <w:jc w:val="center"/>
-        <w:rPr>
-          <w:b/>
+        <w:jc w:val="center"/>
+        <w:rPr>
+          <w:b/>
+        </w:rPr>
+      </w:pPr>
+    </w:p>
+    <w:p>
+      <w:pPr>
+        <w:jc w:val="center"/>
+        <w:rPr>
           <w:b/>
         </w:rPr>
       </w:pPr>
@@ -462,35 +404,28 @@
     </w:p>
     <w:p>
       <w:pPr>
-        <w:pStyle w:val="Normal"/>
-        <w:jc w:val="center"/>
-        <w:rPr>
-          <w:b/>
-          <w:b/>
-        </w:rPr>
-      </w:pPr>
-      <w:r>
-        <w:rPr>
-          <w:b/>
-        </w:rPr>
-      </w:r>
-    </w:p>
-    <w:p>
-      <w:pPr>
-        <w:pStyle w:val="Normal"/>
-        <w:jc w:val="center"/>
-        <w:rPr>
-          <w:b/>
-          <w:b/>
-        </w:rPr>
-      </w:pPr>
-      <w:r>
-        <w:rPr/>
+        <w:jc w:val="center"/>
+        <w:rPr>
+          <w:b/>
+        </w:rPr>
+      </w:pPr>
+    </w:p>
+    <w:p>
+      <w:pPr>
+        <w:jc w:val="center"/>
+        <w:rPr>
+          <w:b/>
+        </w:rPr>
+      </w:pPr>
+      <w:r>
+        <w:rPr>
+          <w:noProof/>
+        </w:rPr>
         <w:drawing>
-          <wp:inline distT="0" distB="0" distL="0" distR="0">
+          <wp:inline distT="0" distB="0" distL="0" distR="0" wp14:anchorId="78AB5F0F" wp14:editId="616ACC9E">
             <wp:extent cx="6356985" cy="1214120"/>
             <wp:effectExtent l="0" t="0" r="0" b="0"/>
-            <wp:docPr id="6" name="image6.png" descr=""/>
+            <wp:docPr id="6" name="image6.png"/>
             <wp:cNvGraphicFramePr>
               <a:graphicFrameLocks xmlns:a="http://schemas.openxmlformats.org/drawingml/2006/main" noChangeAspect="1"/>
             </wp:cNvGraphicFramePr>
@@ -498,13 +433,13 @@
               <a:graphicData uri="http://schemas.openxmlformats.org/drawingml/2006/picture">
                 <pic:pic xmlns:pic="http://schemas.openxmlformats.org/drawingml/2006/picture">
                   <pic:nvPicPr>
-                    <pic:cNvPr id="6" name="image6.png" descr=""/>
+                    <pic:cNvPr id="6" name="image6.png"/>
                     <pic:cNvPicPr>
                       <a:picLocks noChangeAspect="1" noChangeArrowheads="1"/>
                     </pic:cNvPicPr>
                   </pic:nvPicPr>
                   <pic:blipFill>
-                    <a:blip r:embed="rId7"/>
+                    <a:blip r:embed="rId9"/>
                     <a:stretch>
                       <a:fillRect/>
                     </a:stretch>
@@ -527,40 +462,24 @@
     </w:p>
     <w:p>
       <w:pPr>
-        <w:pStyle w:val="Normal"/>
-        <w:jc w:val="center"/>
-        <w:rPr>
-          <w:b/>
-          <w:b/>
-        </w:rPr>
-      </w:pPr>
-      <w:r>
-        <w:rPr>
-          <w:b/>
-        </w:rPr>
-      </w:r>
-    </w:p>
-    <w:p>
-      <w:pPr>
-        <w:pStyle w:val="Normal"/>
-        <w:jc w:val="center"/>
-        <w:rPr>
-          <w:b/>
-          <w:b/>
-        </w:rPr>
-      </w:pPr>
-      <w:r>
-        <w:rPr>
-          <w:b/>
-        </w:rPr>
-      </w:r>
-    </w:p>
-    <w:p>
-      <w:pPr>
-        <w:pStyle w:val="Normal"/>
-        <w:jc w:val="center"/>
-        <w:rPr>
-          <w:b/>
+        <w:jc w:val="center"/>
+        <w:rPr>
+          <w:b/>
+        </w:rPr>
+      </w:pPr>
+    </w:p>
+    <w:p>
+      <w:pPr>
+        <w:jc w:val="center"/>
+        <w:rPr>
+          <w:b/>
+        </w:rPr>
+      </w:pPr>
+    </w:p>
+    <w:p>
+      <w:pPr>
+        <w:jc w:val="center"/>
+        <w:rPr>
           <w:b/>
         </w:rPr>
       </w:pPr>
@@ -573,35 +492,28 @@
     </w:p>
     <w:p>
       <w:pPr>
-        <w:pStyle w:val="Normal"/>
-        <w:jc w:val="center"/>
-        <w:rPr>
-          <w:b/>
-          <w:b/>
-        </w:rPr>
-      </w:pPr>
-      <w:r>
-        <w:rPr>
-          <w:b/>
-        </w:rPr>
-      </w:r>
-    </w:p>
-    <w:p>
-      <w:pPr>
-        <w:pStyle w:val="Normal"/>
-        <w:jc w:val="center"/>
-        <w:rPr>
-          <w:b/>
-          <w:b/>
-        </w:rPr>
-      </w:pPr>
-      <w:r>
-        <w:rPr/>
+        <w:jc w:val="center"/>
+        <w:rPr>
+          <w:b/>
+        </w:rPr>
+      </w:pPr>
+    </w:p>
+    <w:p>
+      <w:pPr>
+        <w:jc w:val="center"/>
+        <w:rPr>
+          <w:b/>
+        </w:rPr>
+      </w:pPr>
+      <w:r>
+        <w:rPr>
+          <w:noProof/>
+        </w:rPr>
         <w:drawing>
-          <wp:inline distT="0" distB="0" distL="0" distR="0">
+          <wp:inline distT="0" distB="0" distL="0" distR="0" wp14:anchorId="5938A123" wp14:editId="6C8AB073">
             <wp:extent cx="5734050" cy="4165600"/>
             <wp:effectExtent l="0" t="0" r="0" b="0"/>
-            <wp:docPr id="7" name="image5.png" descr=""/>
+            <wp:docPr id="7" name="image5.png"/>
             <wp:cNvGraphicFramePr>
               <a:graphicFrameLocks xmlns:a="http://schemas.openxmlformats.org/drawingml/2006/main" noChangeAspect="1"/>
             </wp:cNvGraphicFramePr>
@@ -609,13 +521,13 @@
               <a:graphicData uri="http://schemas.openxmlformats.org/drawingml/2006/picture">
                 <pic:pic xmlns:pic="http://schemas.openxmlformats.org/drawingml/2006/picture">
                   <pic:nvPicPr>
-                    <pic:cNvPr id="7" name="image5.png" descr=""/>
+                    <pic:cNvPr id="7" name="image5.png"/>
                     <pic:cNvPicPr>
                       <a:picLocks noChangeAspect="1" noChangeArrowheads="1"/>
                     </pic:cNvPicPr>
                   </pic:nvPicPr>
                   <pic:blipFill>
-                    <a:blip r:embed="rId8"/>
+                    <a:blip r:embed="rId10"/>
                     <a:stretch>
                       <a:fillRect/>
                     </a:stretch>
@@ -638,80 +550,66 @@
     </w:p>
     <w:p>
       <w:pPr>
-        <w:pStyle w:val="Normal"/>
-        <w:jc w:val="center"/>
-        <w:rPr>
-          <w:b/>
-          <w:b/>
-        </w:rPr>
-      </w:pPr>
-      <w:r>
-        <w:rPr>
-          <w:b/>
-        </w:rPr>
-      </w:r>
-    </w:p>
-    <w:p>
-      <w:pPr>
-        <w:pStyle w:val="Normal"/>
-        <w:rPr>
-          <w:b/>
-          <w:b/>
-        </w:rPr>
-      </w:pPr>
-      <w:r>
-        <w:rPr>
-          <w:b/>
-        </w:rPr>
-      </w:r>
+        <w:jc w:val="center"/>
+        <w:rPr>
+          <w:b/>
+        </w:rPr>
+      </w:pPr>
+    </w:p>
+    <w:p>
+      <w:pPr>
+        <w:rPr>
+          <w:b/>
+        </w:rPr>
+      </w:pPr>
       <w:r>
         <w:br w:type="page"/>
       </w:r>
     </w:p>
     <w:p>
       <w:pPr>
-        <w:pStyle w:val="Normal"/>
-        <w:jc w:val="center"/>
-        <w:rPr>
-          <w:b/>
-          <w:b/>
-        </w:rPr>
-      </w:pPr>
-      <w:r>
-        <w:rPr>
-          <w:b/>
-        </w:rPr>
-        <w:t>Diagrama entidad relación ToDo</w:t>
-      </w:r>
-    </w:p>
-    <w:p>
-      <w:pPr>
-        <w:pStyle w:val="Normal"/>
-        <w:jc w:val="center"/>
-        <w:rPr>
-          <w:b/>
-          <w:b/>
-        </w:rPr>
-      </w:pPr>
-      <w:r>
-        <w:rPr>
-          <w:b/>
-        </w:rPr>
-      </w:r>
-    </w:p>
-    <w:p>
-      <w:pPr>
-        <w:pStyle w:val="Normal"/>
-        <w:jc w:val="center"/>
-        <w:rPr/>
-      </w:pPr>
-      <w:r>
-        <w:rPr/>
+        <w:jc w:val="center"/>
+        <w:rPr>
+          <w:b/>
+        </w:rPr>
+      </w:pPr>
+      <w:r>
+        <w:rPr>
+          <w:b/>
+        </w:rPr>
+        <w:lastRenderedPageBreak/>
+        <w:t xml:space="preserve">Diagrama entidad relación </w:t>
+      </w:r>
+      <w:proofErr w:type="spellStart"/>
+      <w:r>
+        <w:rPr>
+          <w:b/>
+        </w:rPr>
+        <w:t>ToDo</w:t>
+      </w:r>
+      <w:proofErr w:type="spellEnd"/>
+    </w:p>
+    <w:p>
+      <w:pPr>
+        <w:jc w:val="center"/>
+        <w:rPr>
+          <w:b/>
+        </w:rPr>
+      </w:pPr>
+    </w:p>
+    <w:p>
+      <w:pPr>
+        <w:jc w:val="center"/>
+      </w:pPr>
+      <w:r>
+        <w:rPr>
+          <w:noProof/>
+        </w:rPr>
         <w:drawing>
-          <wp:inline distT="0" distB="0" distL="0" distR="0">
+          <wp:inline distT="0" distB="0" distL="0" distR="0" wp14:anchorId="1FA02BD5" wp14:editId="5EBE4E30">
             <wp:extent cx="5733415" cy="3267075"/>
             <wp:effectExtent l="0" t="0" r="0" b="0"/>
-            <wp:docPr id="8" name="Imagen 7" descr=""/>
+            <wp:docPr id="8" name="Imagen 7"/>
             <wp:cNvGraphicFramePr>
               <a:graphicFrameLocks xmlns:a="http://schemas.openxmlformats.org/drawingml/2006/main" noChangeAspect="1"/>
             </wp:cNvGraphicFramePr>
@@ -719,13 +617,13 @@
               <a:graphicData uri="http://schemas.openxmlformats.org/drawingml/2006/picture">
                 <pic:pic xmlns:pic="http://schemas.openxmlformats.org/drawingml/2006/picture">
                   <pic:nvPicPr>
-                    <pic:cNvPr id="8" name="Imagen 7" descr=""/>
+                    <pic:cNvPr id="8" name="Imagen 7"/>
                     <pic:cNvPicPr>
                       <a:picLocks noChangeAspect="1" noChangeArrowheads="1"/>
                     </pic:cNvPicPr>
                   </pic:nvPicPr>
                   <pic:blipFill>
-                    <a:blip r:embed="rId9"/>
+                    <a:blip r:embed="rId11"/>
                     <a:stretch>
                       <a:fillRect/>
                     </a:stretch>
@@ -747,44 +645,41 @@
       </w:r>
     </w:p>
     <w:sectPr>
-      <w:type w:val="nextPage"/>
       <w:pgSz w:w="11906" w:h="16838"/>
-      <w:pgMar w:left="1440" w:right="1440" w:header="0" w:top="1440" w:footer="0" w:bottom="1440" w:gutter="0"/>
-      <w:pgNumType w:start="1" w:fmt="decimal"/>
-      <w:formProt w:val="false"/>
-      <w:textDirection w:val="lrTb"/>
-      <w:docGrid w:type="default" w:linePitch="100" w:charSpace="4096"/>
+      <w:pgMar w:top="1440" w:right="1440" w:bottom="1440" w:left="1440" w:header="0" w:footer="0" w:gutter="0"/>
+      <w:pgNumType w:start="1"/>
+      <w:cols w:space="720"/>
+      <w:formProt w:val="0"/>
+      <w:docGrid w:linePitch="100" w:charSpace="4096"/>
     </w:sectPr>
   </w:body>
 </w:document>
 </file>
 
 <file path=word/styles.xml><?xml version="1.0" encoding="utf-8"?>
-<w:styles xmlns:w="http://schemas.openxmlformats.org/wordprocessingml/2006/main" xmlns:w14="http://schemas.microsoft.com/office/word/2010/wordml" xmlns:mc="http://schemas.openxmlformats.org/markup-compatibility/2006" mc:Ignorable="w14">
+<w:styles xmlns:mc="http://schemas.openxmlformats.org/markup-compatibility/2006" xmlns:r="http://schemas.openxmlformats.org/officeDocument/2006/relationships" xmlns:w="http://schemas.openxmlformats.org/wordprocessingml/2006/main" xmlns:w14="http://schemas.microsoft.com/office/word/2010/wordml" xmlns:w15="http://schemas.microsoft.com/office/word/2012/wordml" xmlns:w16cid="http://schemas.microsoft.com/office/word/2016/wordml/cid" xmlns:w16se="http://schemas.microsoft.com/office/word/2015/wordml/symex" mc:Ignorable="w14 w15 w16se w16cid">
   <w:docDefaults>
     <w:rPrDefault>
       <w:rPr>
-        <w:rFonts w:ascii="Arial" w:hAnsi="Arial" w:eastAsia="Arial" w:cs="Arial"/>
+        <w:rFonts w:ascii="Arial" w:eastAsia="Arial" w:hAnsi="Arial" w:cs="Arial"/>
         <w:sz w:val="22"/>
         <w:szCs w:val="22"/>
         <w:lang w:val="es" w:eastAsia="es-CO" w:bidi="ar-SA"/>
       </w:rPr>
     </w:rPrDefault>
-    <w:pPrDefault>
-      <w:pPr/>
-    </w:pPrDefault>
+    <w:pPrDefault/>
   </w:docDefaults>
   <w:latentStyles w:defLockedState="0" w:defUIPriority="99" w:defSemiHidden="0" w:defUnhideWhenUsed="0" w:defQFormat="0" w:count="376">
     <w:lsdException w:name="Normal" w:uiPriority="0" w:qFormat="1"/>
     <w:lsdException w:name="heading 1" w:uiPriority="9" w:qFormat="1"/>
-    <w:lsdException w:name="heading 2" w:uiPriority="9" w:semiHidden="1" w:unhideWhenUsed="1" w:qFormat="1"/>
-    <w:lsdException w:name="heading 3" w:uiPriority="9" w:semiHidden="1" w:unhideWhenUsed="1" w:qFormat="1"/>
-    <w:lsdException w:name="heading 4" w:uiPriority="9" w:semiHidden="1" w:unhideWhenUsed="1" w:qFormat="1"/>
-    <w:lsdException w:name="heading 5" w:uiPriority="9" w:semiHidden="1" w:unhideWhenUsed="1" w:qFormat="1"/>
-    <w:lsdException w:name="heading 6" w:uiPriority="9" w:semiHidden="1" w:unhideWhenUsed="1" w:qFormat="1"/>
-    <w:lsdException w:name="heading 7" w:uiPriority="9" w:semiHidden="1" w:unhideWhenUsed="1" w:qFormat="1"/>
-    <w:lsdException w:name="heading 8" w:uiPriority="9" w:semiHidden="1" w:unhideWhenUsed="1" w:qFormat="1"/>
-    <w:lsdException w:name="heading 9" w:uiPriority="9" w:semiHidden="1" w:unhideWhenUsed="1" w:qFormat="1"/>
+    <w:lsdException w:name="heading 2" w:semiHidden="1" w:uiPriority="9" w:unhideWhenUsed="1" w:qFormat="1"/>
+    <w:lsdException w:name="heading 3" w:semiHidden="1" w:uiPriority="9" w:unhideWhenUsed="1" w:qFormat="1"/>
+    <w:lsdException w:name="heading 4" w:semiHidden="1" w:uiPriority="9" w:unhideWhenUsed="1" w:qFormat="1"/>
+    <w:lsdException w:name="heading 5" w:semiHidden="1" w:uiPriority="9" w:unhideWhenUsed="1" w:qFormat="1"/>
+    <w:lsdException w:name="heading 6" w:semiHidden="1" w:uiPriority="9" w:unhideWhenUsed="1" w:qFormat="1"/>
+    <w:lsdException w:name="heading 7" w:semiHidden="1" w:uiPriority="9" w:unhideWhenUsed="1" w:qFormat="1"/>
+    <w:lsdException w:name="heading 8" w:semiHidden="1" w:uiPriority="9" w:unhideWhenUsed="1" w:qFormat="1"/>
+    <w:lsdException w:name="heading 9" w:semiHidden="1" w:uiPriority="9" w:unhideWhenUsed="1" w:qFormat="1"/>
     <w:lsdException w:name="index 1" w:semiHidden="1" w:unhideWhenUsed="1"/>
     <w:lsdException w:name="index 2" w:semiHidden="1" w:unhideWhenUsed="1"/>
     <w:lsdException w:name="index 3" w:semiHidden="1" w:unhideWhenUsed="1"/>
@@ -794,22 +689,22 @@
     <w:lsdException w:name="index 7" w:semiHidden="1" w:unhideWhenUsed="1"/>
     <w:lsdException w:name="index 8" w:semiHidden="1" w:unhideWhenUsed="1"/>
     <w:lsdException w:name="index 9" w:semiHidden="1" w:unhideWhenUsed="1"/>
-    <w:lsdException w:name="toc 1" w:uiPriority="39" w:semiHidden="1" w:unhideWhenUsed="1"/>
-    <w:lsdException w:name="toc 2" w:uiPriority="39" w:semiHidden="1" w:unhideWhenUsed="1"/>
-    <w:lsdException w:name="toc 3" w:uiPriority="39" w:semiHidden="1" w:unhideWhenUsed="1"/>
-    <w:lsdException w:name="toc 4" w:uiPriority="39" w:semiHidden="1" w:unhideWhenUsed="1"/>
-    <w:lsdException w:name="toc 5" w:uiPriority="39" w:semiHidden="1" w:unhideWhenUsed="1"/>
-    <w:lsdException w:name="toc 6" w:uiPriority="39" w:semiHidden="1" w:unhideWhenUsed="1"/>
-    <w:lsdException w:name="toc 7" w:uiPriority="39" w:semiHidden="1" w:unhideWhenUsed="1"/>
-    <w:lsdException w:name="toc 8" w:uiPriority="39" w:semiHidden="1" w:unhideWhenUsed="1"/>
-    <w:lsdException w:name="toc 9" w:uiPriority="39" w:semiHidden="1" w:unhideWhenUsed="1"/>
+    <w:lsdException w:name="toc 1" w:semiHidden="1" w:uiPriority="39" w:unhideWhenUsed="1"/>
+    <w:lsdException w:name="toc 2" w:semiHidden="1" w:uiPriority="39" w:unhideWhenUsed="1"/>
+    <w:lsdException w:name="toc 3" w:semiHidden="1" w:uiPriority="39" w:unhideWhenUsed="1"/>
+    <w:lsdException w:name="toc 4" w:semiHidden="1" w:uiPriority="39" w:unhideWhenUsed="1"/>
+    <w:lsdException w:name="toc 5" w:semiHidden="1" w:uiPriority="39" w:unhideWhenUsed="1"/>
+    <w:lsdException w:name="toc 6" w:semiHidden="1" w:uiPriority="39" w:unhideWhenUsed="1"/>
+    <w:lsdException w:name="toc 7" w:semiHidden="1" w:uiPriority="39" w:unhideWhenUsed="1"/>
+    <w:lsdException w:name="toc 8" w:semiHidden="1" w:uiPriority="39" w:unhideWhenUsed="1"/>
+    <w:lsdException w:name="toc 9" w:semiHidden="1" w:uiPriority="39" w:unhideWhenUsed="1"/>
     <w:lsdException w:name="Normal Indent" w:semiHidden="1" w:unhideWhenUsed="1"/>
     <w:lsdException w:name="footnote text" w:semiHidden="1" w:unhideWhenUsed="1"/>
     <w:lsdException w:name="annotation text" w:semiHidden="1" w:unhideWhenUsed="1"/>
     <w:lsdException w:name="header" w:semiHidden="1" w:unhideWhenUsed="1"/>
     <w:lsdException w:name="footer" w:semiHidden="1" w:unhideWhenUsed="1"/>
     <w:lsdException w:name="index heading" w:semiHidden="1" w:unhideWhenUsed="1"/>
-    <w:lsdException w:name="caption" w:uiPriority="35" w:semiHidden="1" w:unhideWhenUsed="1" w:qFormat="1"/>
+    <w:lsdException w:name="caption" w:semiHidden="1" w:uiPriority="35" w:unhideWhenUsed="1" w:qFormat="1"/>
     <w:lsdException w:name="table of figures" w:semiHidden="1" w:unhideWhenUsed="1"/>
     <w:lsdException w:name="envelope address" w:semiHidden="1" w:unhideWhenUsed="1"/>
     <w:lsdException w:name="envelope return" w:semiHidden="1" w:unhideWhenUsed="1"/>
@@ -840,7 +735,7 @@
     <w:lsdException w:name="Title" w:uiPriority="10" w:qFormat="1"/>
     <w:lsdException w:name="Closing" w:semiHidden="1" w:unhideWhenUsed="1"/>
     <w:lsdException w:name="Signature" w:semiHidden="1" w:unhideWhenUsed="1"/>
-    <w:lsdException w:name="Default Paragraph Font" w:uiPriority="1" w:semiHidden="1" w:unhideWhenUsed="1"/>
+    <w:lsdException w:name="Default Paragraph Font" w:semiHidden="1" w:uiPriority="1" w:unhideWhenUsed="1"/>
     <w:lsdException w:name="Body Text" w:semiHidden="1" w:unhideWhenUsed="1"/>
     <w:lsdException w:name="Body Text Indent" w:semiHidden="1" w:unhideWhenUsed="1"/>
     <w:lsdException w:name="List Continue" w:semiHidden="1" w:unhideWhenUsed="1"/>
@@ -1040,8 +935,8 @@
     <w:lsdException w:name="Subtle Reference" w:uiPriority="31" w:qFormat="1"/>
     <w:lsdException w:name="Intense Reference" w:uiPriority="32" w:qFormat="1"/>
     <w:lsdException w:name="Book Title" w:uiPriority="33" w:qFormat="1"/>
-    <w:lsdException w:name="Bibliography" w:uiPriority="37" w:semiHidden="1" w:unhideWhenUsed="1"/>
-    <w:lsdException w:name="TOC Heading" w:uiPriority="39" w:semiHidden="1" w:unhideWhenUsed="1" w:qFormat="1"/>
+    <w:lsdException w:name="Bibliography" w:semiHidden="1" w:uiPriority="37" w:unhideWhenUsed="1"/>
+    <w:lsdException w:name="TOC Heading" w:semiHidden="1" w:uiPriority="39" w:unhideWhenUsed="1" w:qFormat="1"/>
     <w:lsdException w:name="Plain Table 1" w:uiPriority="41"/>
     <w:lsdException w:name="Plain Table 2" w:uiPriority="42"/>
     <w:lsdException w:name="Plain Table 3" w:uiPriority="43"/>
@@ -1152,32 +1047,21 @@
     <w:lsdException w:name="Unresolved Mention" w:semiHidden="1" w:unhideWhenUsed="1"/>
     <w:lsdException w:name="Smart Link" w:semiHidden="1" w:unhideWhenUsed="1"/>
   </w:latentStyles>
-  <w:style w:type="paragraph" w:styleId="Normal" w:default="1">
+  <w:style w:type="paragraph" w:default="1" w:styleId="Normal">
     <w:name w:val="Normal"/>
     <w:qFormat/>
     <w:pPr>
-      <w:widowControl/>
-      <w:bidi w:val="0"/>
-      <w:spacing w:lineRule="auto" w:line="276"/>
-      <w:jc w:val="left"/>
+      <w:spacing w:line="276" w:lineRule="auto"/>
     </w:pPr>
-    <w:rPr>
-      <w:rFonts w:ascii="Arial" w:hAnsi="Arial" w:eastAsia="Arial" w:cs="Arial"/>
-      <w:color w:val="auto"/>
-      <w:kern w:val="0"/>
-      <w:sz w:val="22"/>
-      <w:szCs w:val="22"/>
-      <w:lang w:val="es" w:eastAsia="es-CO" w:bidi="ar-SA"/>
-    </w:rPr>
   </w:style>
   <w:style w:type="paragraph" w:styleId="Ttulo1">
-    <w:name w:val="Heading 1"/>
+    <w:name w:val="heading 1"/>
     <w:basedOn w:val="Normal"/>
     <w:next w:val="Normal"/>
     <w:uiPriority w:val="9"/>
     <w:qFormat/>
     <w:pPr>
-      <w:keepNext w:val="true"/>
+      <w:keepNext/>
       <w:keepLines/>
       <w:spacing w:before="400" w:after="120"/>
       <w:outlineLvl w:val="0"/>
@@ -1188,7 +1072,7 @@
     </w:rPr>
   </w:style>
   <w:style w:type="paragraph" w:styleId="Ttulo2">
-    <w:name w:val="Heading 2"/>
+    <w:name w:val="heading 2"/>
     <w:basedOn w:val="Normal"/>
     <w:next w:val="Normal"/>
     <w:uiPriority w:val="9"/>
@@ -1196,7 +1080,7 @@
     <w:unhideWhenUsed/>
     <w:qFormat/>
     <w:pPr>
-      <w:keepNext w:val="true"/>
+      <w:keepNext/>
       <w:keepLines/>
       <w:spacing w:before="360" w:after="120"/>
       <w:outlineLvl w:val="1"/>
@@ -1207,7 +1091,7 @@
     </w:rPr>
   </w:style>
   <w:style w:type="paragraph" w:styleId="Ttulo3">
-    <w:name w:val="Heading 3"/>
+    <w:name w:val="heading 3"/>
     <w:basedOn w:val="Normal"/>
     <w:next w:val="Normal"/>
     <w:uiPriority w:val="9"/>
@@ -1215,7 +1099,7 @@
     <w:unhideWhenUsed/>
     <w:qFormat/>
     <w:pPr>
-      <w:keepNext w:val="true"/>
+      <w:keepNext/>
       <w:keepLines/>
       <w:spacing w:before="320" w:after="80"/>
       <w:outlineLvl w:val="2"/>
@@ -1227,7 +1111,7 @@
     </w:rPr>
   </w:style>
   <w:style w:type="paragraph" w:styleId="Ttulo4">
-    <w:name w:val="Heading 4"/>
+    <w:name w:val="heading 4"/>
     <w:basedOn w:val="Normal"/>
     <w:next w:val="Normal"/>
     <w:uiPriority w:val="9"/>
@@ -1235,7 +1119,7 @@
     <w:unhideWhenUsed/>
     <w:qFormat/>
     <w:pPr>
-      <w:keepNext w:val="true"/>
+      <w:keepNext/>
       <w:keepLines/>
       <w:spacing w:before="280" w:after="80"/>
       <w:outlineLvl w:val="3"/>
@@ -1247,7 +1131,7 @@
     </w:rPr>
   </w:style>
   <w:style w:type="paragraph" w:styleId="Ttulo5">
-    <w:name w:val="Heading 5"/>
+    <w:name w:val="heading 5"/>
     <w:basedOn w:val="Normal"/>
     <w:next w:val="Normal"/>
     <w:uiPriority w:val="9"/>
@@ -1255,7 +1139,7 @@
     <w:unhideWhenUsed/>
     <w:qFormat/>
     <w:pPr>
-      <w:keepNext w:val="true"/>
+      <w:keepNext/>
       <w:keepLines/>
       <w:spacing w:before="240" w:after="80"/>
       <w:outlineLvl w:val="4"/>
@@ -1265,7 +1149,7 @@
     </w:rPr>
   </w:style>
   <w:style w:type="paragraph" w:styleId="Ttulo6">
-    <w:name w:val="Heading 6"/>
+    <w:name w:val="heading 6"/>
     <w:basedOn w:val="Normal"/>
     <w:next w:val="Normal"/>
     <w:uiPriority w:val="9"/>
@@ -1273,7 +1157,7 @@
     <w:unhideWhenUsed/>
     <w:qFormat/>
     <w:pPr>
-      <w:keepNext w:val="true"/>
+      <w:keepNext/>
       <w:keepLines/>
       <w:spacing w:before="240" w:after="80"/>
       <w:outlineLvl w:val="5"/>
@@ -1283,111 +1167,11 @@
       <w:color w:val="666666"/>
     </w:rPr>
   </w:style>
-  <w:style w:type="character" w:styleId="DefaultParagraphFont" w:default="1">
+  <w:style w:type="character" w:default="1" w:styleId="Fuentedeprrafopredeter">
     <w:name w:val="Default Paragraph Font"/>
     <w:uiPriority w:val="1"/>
     <w:semiHidden/>
     <w:unhideWhenUsed/>
-    <w:qFormat/>
-    <w:rPr/>
-  </w:style>
-  <w:style w:type="paragraph" w:styleId="Ttulo">
-    <w:name w:val="Título"/>
-    <w:basedOn w:val="Normal"/>
-    <w:next w:val="Cuerpodetexto"/>
-    <w:qFormat/>
-    <w:pPr>
-      <w:keepNext w:val="true"/>
-      <w:spacing w:before="240" w:after="120"/>
-    </w:pPr>
-    <w:rPr>
-      <w:rFonts w:ascii="Liberation Sans" w:hAnsi="Liberation Sans" w:eastAsia="Noto Sans CJK SC" w:cs="Lohit Devanagari"/>
-      <w:sz w:val="28"/>
-      <w:szCs w:val="28"/>
-    </w:rPr>
-  </w:style>
-  <w:style w:type="paragraph" w:styleId="Cuerpodetexto">
-    <w:name w:val="Body Text"/>
-    <w:basedOn w:val="Normal"/>
-    <w:pPr>
-      <w:spacing w:lineRule="auto" w:line="276" w:before="0" w:after="140"/>
-    </w:pPr>
-    <w:rPr/>
-  </w:style>
-  <w:style w:type="paragraph" w:styleId="Lista">
-    <w:name w:val="List"/>
-    <w:basedOn w:val="Cuerpodetexto"/>
-    <w:pPr/>
-    <w:rPr>
-      <w:rFonts w:cs="Lohit Devanagari"/>
-    </w:rPr>
-  </w:style>
-  <w:style w:type="paragraph" w:styleId="Leyenda">
-    <w:name w:val="Caption"/>
-    <w:basedOn w:val="Normal"/>
-    <w:qFormat/>
-    <w:pPr>
-      <w:suppressLineNumbers/>
-      <w:spacing w:before="120" w:after="120"/>
-    </w:pPr>
-    <w:rPr>
-      <w:rFonts w:cs="Lohit Devanagari"/>
-      <w:i/>
-      <w:iCs/>
-      <w:sz w:val="24"/>
-      <w:szCs w:val="24"/>
-    </w:rPr>
-  </w:style>
-  <w:style w:type="paragraph" w:styleId="Ndice">
-    <w:name w:val="Índice"/>
-    <w:basedOn w:val="Normal"/>
-    <w:qFormat/>
-    <w:pPr>
-      <w:suppressLineNumbers/>
-    </w:pPr>
-    <w:rPr>
-      <w:rFonts w:cs="Lohit Devanagari"/>
-    </w:rPr>
-  </w:style>
-  <w:style w:type="paragraph" w:styleId="Titular">
-    <w:name w:val="Title"/>
-    <w:basedOn w:val="Normal"/>
-    <w:next w:val="Normal"/>
-    <w:uiPriority w:val="10"/>
-    <w:qFormat/>
-    <w:pPr>
-      <w:keepNext w:val="true"/>
-      <w:keepLines/>
-      <w:spacing w:before="0" w:after="60"/>
-    </w:pPr>
-    <w:rPr>
-      <w:sz w:val="52"/>
-      <w:szCs w:val="52"/>
-    </w:rPr>
-  </w:style>
-  <w:style w:type="paragraph" w:styleId="Subttulo">
-    <w:name w:val="Subtitle"/>
-    <w:basedOn w:val="Normal"/>
-    <w:next w:val="Normal"/>
-    <w:uiPriority w:val="11"/>
-    <w:qFormat/>
-    <w:pPr>
-      <w:keepNext w:val="true"/>
-      <w:keepLines/>
-      <w:spacing w:before="0" w:after="320"/>
-    </w:pPr>
-    <w:rPr>
-      <w:color w:val="666666"/>
-      <w:sz w:val="30"/>
-      <w:szCs w:val="30"/>
-    </w:rPr>
-  </w:style>
-  <w:style w:type="numbering" w:styleId="NoList" w:default="1">
-    <w:name w:val="No List"/>
-    <w:uiPriority w:val="99"/>
-    <w:semiHidden/>
-    <w:unhideWhenUsed/>
-    <w:qFormat/>
   </w:style>
   <w:style w:type="table" w:default="1" w:styleId="Tablanormal">
     <w:name w:val="Normal Table"/>
@@ -1403,6 +1187,86 @@
         <w:right w:w="108" w:type="dxa"/>
       </w:tblCellMar>
     </w:tblPr>
+  </w:style>
+  <w:style w:type="numbering" w:default="1" w:styleId="Sinlista">
+    <w:name w:val="No List"/>
+    <w:uiPriority w:val="99"/>
+    <w:semiHidden/>
+    <w:unhideWhenUsed/>
+  </w:style>
+  <w:style w:type="paragraph" w:styleId="Ttulo">
+    <w:name w:val="Title"/>
+    <w:basedOn w:val="Normal"/>
+    <w:next w:val="Textoindependiente"/>
+    <w:uiPriority w:val="10"/>
+    <w:qFormat/>
+    <w:pPr>
+      <w:keepNext/>
+      <w:keepLines/>
+      <w:spacing w:after="60"/>
+    </w:pPr>
+    <w:rPr>
+      <w:sz w:val="52"/>
+      <w:szCs w:val="52"/>
+    </w:rPr>
+  </w:style>
+  <w:style w:type="paragraph" w:styleId="Textoindependiente">
+    <w:name w:val="Body Text"/>
+    <w:basedOn w:val="Normal"/>
+    <w:pPr>
+      <w:spacing w:after="140"/>
+    </w:pPr>
+  </w:style>
+  <w:style w:type="paragraph" w:styleId="Lista">
+    <w:name w:val="List"/>
+    <w:basedOn w:val="Textoindependiente"/>
+    <w:rPr>
+      <w:rFonts w:cs="Lohit Devanagari"/>
+    </w:rPr>
+  </w:style>
+  <w:style w:type="paragraph" w:styleId="Descripcin">
+    <w:name w:val="caption"/>
+    <w:basedOn w:val="Normal"/>
+    <w:qFormat/>
+    <w:pPr>
+      <w:suppressLineNumbers/>
+      <w:spacing w:before="120" w:after="120"/>
+    </w:pPr>
+    <w:rPr>
+      <w:rFonts w:cs="Lohit Devanagari"/>
+      <w:i/>
+      <w:iCs/>
+      <w:sz w:val="24"/>
+      <w:szCs w:val="24"/>
+    </w:rPr>
+  </w:style>
+  <w:style w:type="paragraph" w:customStyle="1" w:styleId="ndice">
+    <w:name w:val="Índice"/>
+    <w:basedOn w:val="Normal"/>
+    <w:qFormat/>
+    <w:pPr>
+      <w:suppressLineNumbers/>
+    </w:pPr>
+    <w:rPr>
+      <w:rFonts w:cs="Lohit Devanagari"/>
+    </w:rPr>
+  </w:style>
+  <w:style w:type="paragraph" w:styleId="Subttulo">
+    <w:name w:val="Subtitle"/>
+    <w:basedOn w:val="Normal"/>
+    <w:next w:val="Normal"/>
+    <w:uiPriority w:val="11"/>
+    <w:qFormat/>
+    <w:pPr>
+      <w:keepNext/>
+      <w:keepLines/>
+      <w:spacing w:after="320"/>
+    </w:pPr>
+    <w:rPr>
+      <w:color w:val="666666"/>
+      <w:sz w:val="30"/>
+      <w:szCs w:val="30"/>
+    </w:rPr>
   </w:style>
   <w:style w:type="table" w:customStyle="1" w:styleId="TableNormal">
     <w:name w:val="Table Normal"/>

</xml_diff>

<commit_message>
Correcio Arquitectura 4 +1
Vista de proceso, diagrama de actividad corregido
</commit_message>
<xml_diff>
--- a/Diagramas/Diagramas/Diagramas UML.docx
+++ b/Diagramas/Diagramas/Diagramas UML.docx
@@ -166,26 +166,25 @@
         <w:lastRenderedPageBreak/>
         <w:t>Diagrama de Actividades</w:t>
       </w:r>
+    </w:p>
+    <w:p>
+      <w:pPr>
+        <w:jc w:val="center"/>
+        <w:rPr>
+          <w:b/>
+        </w:rPr>
+      </w:pPr>
       <w:bookmarkStart w:id="0" w:name="_GoBack"/>
-      <w:bookmarkEnd w:id="0"/>
-    </w:p>
-    <w:p>
-      <w:pPr>
-        <w:jc w:val="center"/>
-        <w:rPr>
-          <w:b/>
-        </w:rPr>
-      </w:pPr>
       <w:r>
         <w:rPr>
           <w:b/>
           <w:noProof/>
         </w:rPr>
         <w:drawing>
-          <wp:inline distT="0" distB="0" distL="0" distR="0" wp14:anchorId="41A35168" wp14:editId="66771214">
-            <wp:extent cx="5731510" cy="3631565"/>
-            <wp:effectExtent l="0" t="0" r="2540" b="6985"/>
-            <wp:docPr id="9" name="Imagen 9" descr="Imagen que contiene texto&#10;&#10;Descripción generada automáticamente"/>
+          <wp:inline distT="0" distB="0" distL="0" distR="0" wp14:anchorId="33C97A71" wp14:editId="5C42EA3A">
+            <wp:extent cx="5731510" cy="2727325"/>
+            <wp:effectExtent l="0" t="0" r="2540" b="0"/>
+            <wp:docPr id="3" name="Imagen 3" descr="Imagen que contiene texto&#10;&#10;Descripción generada automáticamente"/>
             <wp:cNvGraphicFramePr>
               <a:graphicFrameLocks xmlns:a="http://schemas.openxmlformats.org/drawingml/2006/main" noChangeAspect="1"/>
             </wp:cNvGraphicFramePr>
@@ -193,7 +192,7 @@
               <a:graphicData uri="http://schemas.openxmlformats.org/drawingml/2006/picture">
                 <pic:pic xmlns:pic="http://schemas.openxmlformats.org/drawingml/2006/picture">
                   <pic:nvPicPr>
-                    <pic:cNvPr id="9" name="Vista de proceso.png"/>
+                    <pic:cNvPr id="3" name="Vista procesos Diagrama Actividad MobileCampus.png"/>
                     <pic:cNvPicPr/>
                   </pic:nvPicPr>
                   <pic:blipFill>
@@ -211,7 +210,7 @@
                   <pic:spPr>
                     <a:xfrm>
                       <a:off x="0" y="0"/>
-                      <a:ext cx="5731510" cy="3631565"/>
+                      <a:ext cx="5731510" cy="2727325"/>
                     </a:xfrm>
                     <a:prstGeom prst="rect">
                       <a:avLst/>
@@ -223,6 +222,7 @@
           </wp:inline>
         </w:drawing>
       </w:r>
+      <w:bookmarkEnd w:id="0"/>
     </w:p>
     <w:p>
       <w:pPr>

</xml_diff>